<commit_message>
Update Design Constraints final
</commit_message>
<xml_diff>
--- a/docs/IntelliRoast_DesignConstraints_Final.docx
+++ b/docs/IntelliRoast_DesignConstraints_Final.docx
@@ -4,8 +4,9 @@
   <w:body>
     <w:p>
       <w:pPr>
-        <w:spacing w:line="240" w:lineRule="auto"/>
-        <w:contextualSpacing w:val="0"/>
+        <w:spacing w:before="200" w:line="240" w:lineRule="auto"/>
+        <w:contextualSpacing w:val="0"/>
+        <w:jc w:val="both"/>
         <w:rPr>
           <w:rFonts w:ascii="Times New Roman" w:cs="Times New Roman" w:eastAsia="Times New Roman" w:hAnsi="Times New Roman"/>
           <w:b w:val="1"/>
@@ -28,25 +29,9 @@
     </w:p>
     <w:p>
       <w:pPr>
-        <w:spacing w:line="240" w:lineRule="auto"/>
-        <w:contextualSpacing w:val="0"/>
-        <w:rPr>
-          <w:rFonts w:ascii="Times New Roman" w:cs="Times New Roman" w:eastAsia="Times New Roman" w:hAnsi="Times New Roman"/>
-          <w:b w:val="1"/>
-          <w:sz w:val="24"/>
-          <w:szCs w:val="24"/>
-        </w:rPr>
-      </w:pPr>
-      <w:r>
-        <w:rPr>
-          <w:rtl w:val="0"/>
-        </w:rPr>
-      </w:r>
-    </w:p>
-    <w:p>
-      <w:pPr>
-        <w:spacing w:line="240" w:lineRule="auto"/>
-        <w:contextualSpacing w:val="0"/>
+        <w:spacing w:before="200" w:line="240" w:lineRule="auto"/>
+        <w:contextualSpacing w:val="0"/>
+        <w:jc w:val="both"/>
         <w:rPr>
           <w:rFonts w:ascii="Times New Roman" w:cs="Times New Roman" w:eastAsia="Times New Roman" w:hAnsi="Times New Roman"/>
           <w:sz w:val="24"/>
@@ -65,24 +50,9 @@
     </w:p>
     <w:p>
       <w:pPr>
-        <w:spacing w:line="240" w:lineRule="auto"/>
-        <w:contextualSpacing w:val="0"/>
-        <w:rPr>
-          <w:rFonts w:ascii="Times New Roman" w:cs="Times New Roman" w:eastAsia="Times New Roman" w:hAnsi="Times New Roman"/>
-          <w:sz w:val="24"/>
-          <w:szCs w:val="24"/>
-        </w:rPr>
-      </w:pPr>
-      <w:r>
-        <w:rPr>
-          <w:rtl w:val="0"/>
-        </w:rPr>
-      </w:r>
-    </w:p>
-    <w:p>
-      <w:pPr>
-        <w:spacing w:line="240" w:lineRule="auto"/>
-        <w:contextualSpacing w:val="0"/>
+        <w:spacing w:before="200" w:line="240" w:lineRule="auto"/>
+        <w:contextualSpacing w:val="0"/>
+        <w:jc w:val="both"/>
         <w:rPr>
           <w:rFonts w:ascii="Times New Roman" w:cs="Times New Roman" w:eastAsia="Times New Roman" w:hAnsi="Times New Roman"/>
           <w:sz w:val="24"/>
@@ -98,30 +68,19 @@
         </w:rPr>
         <w:t xml:space="preserve">The sections of the design constraints below discuss IntelliRoast’s technical and practical constraints, as well as engineering standards it must follow. Technical constraints refer to the essential needs of the design, while practical constraints refer to the operational requirements and regulations during usage.</w:t>
       </w:r>
-    </w:p>
-    <w:p>
-      <w:pPr>
-        <w:spacing w:line="240" w:lineRule="auto"/>
-        <w:contextualSpacing w:val="0"/>
-        <w:rPr>
-          <w:rFonts w:ascii="Times New Roman" w:cs="Times New Roman" w:eastAsia="Times New Roman" w:hAnsi="Times New Roman"/>
-          <w:sz w:val="24"/>
-          <w:szCs w:val="24"/>
-        </w:rPr>
-      </w:pPr>
-      <w:r>
-        <w:rPr>
-          <w:rtl w:val="0"/>
-        </w:rPr>
-      </w:r>
-    </w:p>
-    <w:p>
-      <w:pPr>
-        <w:spacing w:line="240" w:lineRule="auto"/>
-        <w:contextualSpacing w:val="0"/>
-        <w:rPr>
-          <w:rFonts w:ascii="Times New Roman" w:cs="Times New Roman" w:eastAsia="Times New Roman" w:hAnsi="Times New Roman"/>
-          <w:b w:val="1"/>
+      <w:r>
+        <w:rPr>
+          <w:rtl w:val="0"/>
+        </w:rPr>
+      </w:r>
+    </w:p>
+    <w:p>
+      <w:pPr>
+        <w:spacing w:before="200" w:line="240" w:lineRule="auto"/>
+        <w:contextualSpacing w:val="0"/>
+        <w:jc w:val="both"/>
+        <w:rPr>
+          <w:rFonts w:ascii="Times New Roman" w:cs="Times New Roman" w:eastAsia="Times New Roman" w:hAnsi="Times New Roman"/>
           <w:sz w:val="24"/>
           <w:szCs w:val="24"/>
         </w:rPr>
@@ -138,25 +97,13 @@
         <w:tab/>
         <w:t xml:space="preserve">Technical Design Constraints</w:t>
       </w:r>
-    </w:p>
-    <w:p>
-      <w:pPr>
-        <w:spacing w:line="240" w:lineRule="auto"/>
-        <w:contextualSpacing w:val="0"/>
-        <w:rPr>
-          <w:rFonts w:ascii="Times New Roman" w:cs="Times New Roman" w:eastAsia="Times New Roman" w:hAnsi="Times New Roman"/>
-          <w:sz w:val="24"/>
-          <w:szCs w:val="24"/>
-        </w:rPr>
-      </w:pPr>
-      <w:r>
-        <w:rPr>
-          <w:rFonts w:ascii="Times New Roman" w:cs="Times New Roman" w:eastAsia="Times New Roman" w:hAnsi="Times New Roman"/>
-          <w:sz w:val="24"/>
-          <w:szCs w:val="24"/>
-          <w:rtl w:val="0"/>
-        </w:rPr>
-        <w:tab/>
+      <w:r>
+        <w:rPr>
+          <w:rFonts w:ascii="Times New Roman" w:cs="Times New Roman" w:eastAsia="Times New Roman" w:hAnsi="Times New Roman"/>
+          <w:sz w:val="24"/>
+          <w:szCs w:val="24"/>
+          <w:rtl w:val="0"/>
+        </w:rPr>
         <w:t xml:space="preserve"> </w:t>
         <w:tab/>
         <w:t xml:space="preserve"> </w:t>
@@ -167,8 +114,9 @@
     </w:p>
     <w:p>
       <w:pPr>
-        <w:spacing w:line="240" w:lineRule="auto"/>
-        <w:contextualSpacing w:val="0"/>
+        <w:spacing w:before="200" w:line="240" w:lineRule="auto"/>
+        <w:contextualSpacing w:val="0"/>
+        <w:jc w:val="both"/>
         <w:rPr>
           <w:rFonts w:ascii="Times New Roman" w:cs="Times New Roman" w:eastAsia="Times New Roman" w:hAnsi="Times New Roman"/>
           <w:sz w:val="24"/>
@@ -187,28 +135,11 @@
     </w:p>
     <w:p>
       <w:pPr>
-        <w:spacing w:line="240" w:lineRule="auto"/>
-        <w:contextualSpacing w:val="0"/>
-        <w:rPr>
-          <w:rFonts w:ascii="Times New Roman" w:cs="Times New Roman" w:eastAsia="Times New Roman" w:hAnsi="Times New Roman"/>
-          <w:sz w:val="24"/>
-          <w:szCs w:val="24"/>
-        </w:rPr>
-      </w:pPr>
-      <w:r>
-        <w:rPr>
-          <w:rtl w:val="0"/>
-        </w:rPr>
-      </w:r>
-    </w:p>
-    <w:p>
-      <w:pPr>
-        <w:spacing w:line="240" w:lineRule="auto"/>
-        <w:contextualSpacing w:val="0"/>
-        <w:jc w:val="center"/>
-        <w:rPr>
-          <w:rFonts w:ascii="Times New Roman" w:cs="Times New Roman" w:eastAsia="Times New Roman" w:hAnsi="Times New Roman"/>
-          <w:b w:val="1"/>
+        <w:spacing w:before="200" w:line="240" w:lineRule="auto"/>
+        <w:contextualSpacing w:val="0"/>
+        <w:jc w:val="both"/>
+        <w:rPr>
+          <w:rFonts w:ascii="Times New Roman" w:cs="Times New Roman" w:eastAsia="Times New Roman" w:hAnsi="Times New Roman"/>
           <w:sz w:val="24"/>
           <w:szCs w:val="24"/>
         </w:rPr>
@@ -223,17 +154,6 @@
         </w:rPr>
         <w:t xml:space="preserve">Table 2.1 Technical Design Constraints</w:t>
       </w:r>
-    </w:p>
-    <w:p>
-      <w:pPr>
-        <w:spacing w:line="240" w:lineRule="auto"/>
-        <w:contextualSpacing w:val="0"/>
-        <w:rPr>
-          <w:rFonts w:ascii="Times New Roman" w:cs="Times New Roman" w:eastAsia="Times New Roman" w:hAnsi="Times New Roman"/>
-          <w:sz w:val="24"/>
-          <w:szCs w:val="24"/>
-        </w:rPr>
-      </w:pPr>
       <w:r>
         <w:rPr>
           <w:rtl w:val="0"/>
@@ -291,8 +211,9 @@
                 <w:right w:space="0" w:sz="0" w:val="nil"/>
                 <w:between w:space="0" w:sz="0" w:val="nil"/>
               </w:pBdr>
-              <w:spacing w:line="240" w:lineRule="auto"/>
-              <w:contextualSpacing w:val="0"/>
+              <w:spacing w:before="200" w:line="240" w:lineRule="auto"/>
+              <w:contextualSpacing w:val="0"/>
+              <w:jc w:val="both"/>
               <w:rPr>
                 <w:rFonts w:ascii="Times New Roman" w:cs="Times New Roman" w:eastAsia="Times New Roman" w:hAnsi="Times New Roman"/>
                 <w:b w:val="1"/>
@@ -332,8 +253,9 @@
                 <w:right w:space="0" w:sz="0" w:val="nil"/>
                 <w:between w:space="0" w:sz="0" w:val="nil"/>
               </w:pBdr>
-              <w:spacing w:line="240" w:lineRule="auto"/>
-              <w:contextualSpacing w:val="0"/>
+              <w:spacing w:before="200" w:line="240" w:lineRule="auto"/>
+              <w:contextualSpacing w:val="0"/>
+              <w:jc w:val="both"/>
               <w:rPr>
                 <w:rFonts w:ascii="Times New Roman" w:cs="Times New Roman" w:eastAsia="Times New Roman" w:hAnsi="Times New Roman"/>
                 <w:b w:val="1"/>
@@ -375,8 +297,9 @@
                 <w:right w:space="0" w:sz="0" w:val="nil"/>
                 <w:between w:space="0" w:sz="0" w:val="nil"/>
               </w:pBdr>
-              <w:spacing w:line="240" w:lineRule="auto"/>
-              <w:contextualSpacing w:val="0"/>
+              <w:spacing w:before="200" w:line="240" w:lineRule="auto"/>
+              <w:contextualSpacing w:val="0"/>
+              <w:jc w:val="both"/>
               <w:rPr>
                 <w:rFonts w:ascii="Times New Roman" w:cs="Times New Roman" w:eastAsia="Times New Roman" w:hAnsi="Times New Roman"/>
                 <w:sz w:val="24"/>
@@ -414,8 +337,9 @@
                 <w:right w:space="0" w:sz="0" w:val="nil"/>
                 <w:between w:space="0" w:sz="0" w:val="nil"/>
               </w:pBdr>
-              <w:spacing w:line="240" w:lineRule="auto"/>
-              <w:contextualSpacing w:val="0"/>
+              <w:spacing w:before="200" w:line="240" w:lineRule="auto"/>
+              <w:contextualSpacing w:val="0"/>
+              <w:jc w:val="both"/>
               <w:rPr>
                 <w:rFonts w:ascii="Times New Roman" w:cs="Times New Roman" w:eastAsia="Times New Roman" w:hAnsi="Times New Roman"/>
                 <w:sz w:val="24"/>
@@ -457,8 +381,9 @@
           <w:p>
             <w:pPr>
               <w:widowControl w:val="0"/>
-              <w:spacing w:line="240" w:lineRule="auto"/>
-              <w:contextualSpacing w:val="0"/>
+              <w:spacing w:before="200" w:line="240" w:lineRule="auto"/>
+              <w:contextualSpacing w:val="0"/>
+              <w:jc w:val="both"/>
               <w:rPr>
                 <w:rFonts w:ascii="Times New Roman" w:cs="Times New Roman" w:eastAsia="Times New Roman" w:hAnsi="Times New Roman"/>
                 <w:sz w:val="24"/>
@@ -489,8 +414,9 @@
           <w:p>
             <w:pPr>
               <w:widowControl w:val="0"/>
-              <w:spacing w:line="240" w:lineRule="auto"/>
-              <w:contextualSpacing w:val="0"/>
+              <w:spacing w:before="200" w:line="240" w:lineRule="auto"/>
+              <w:contextualSpacing w:val="0"/>
+              <w:jc w:val="both"/>
               <w:rPr>
                 <w:rFonts w:ascii="Times New Roman" w:cs="Times New Roman" w:eastAsia="Times New Roman" w:hAnsi="Times New Roman"/>
                 <w:sz w:val="24"/>
@@ -523,8 +449,9 @@
           <w:p>
             <w:pPr>
               <w:widowControl w:val="0"/>
-              <w:spacing w:line="240" w:lineRule="auto"/>
-              <w:contextualSpacing w:val="0"/>
+              <w:spacing w:before="200" w:line="240" w:lineRule="auto"/>
+              <w:contextualSpacing w:val="0"/>
+              <w:jc w:val="both"/>
               <w:rPr>
                 <w:rFonts w:ascii="Times New Roman" w:cs="Times New Roman" w:eastAsia="Times New Roman" w:hAnsi="Times New Roman"/>
                 <w:sz w:val="24"/>
@@ -555,8 +482,9 @@
           <w:p>
             <w:pPr>
               <w:widowControl w:val="0"/>
-              <w:spacing w:line="240" w:lineRule="auto"/>
-              <w:contextualSpacing w:val="0"/>
+              <w:spacing w:before="200" w:line="240" w:lineRule="auto"/>
+              <w:contextualSpacing w:val="0"/>
+              <w:jc w:val="both"/>
               <w:rPr>
                 <w:rFonts w:ascii="Times New Roman" w:cs="Times New Roman" w:eastAsia="Times New Roman" w:hAnsi="Times New Roman"/>
                 <w:sz w:val="24"/>
@@ -589,8 +517,9 @@
           <w:p>
             <w:pPr>
               <w:widowControl w:val="0"/>
-              <w:spacing w:line="240" w:lineRule="auto"/>
-              <w:contextualSpacing w:val="0"/>
+              <w:spacing w:before="200" w:line="240" w:lineRule="auto"/>
+              <w:contextualSpacing w:val="0"/>
+              <w:jc w:val="both"/>
               <w:rPr>
                 <w:rFonts w:ascii="Times New Roman" w:cs="Times New Roman" w:eastAsia="Times New Roman" w:hAnsi="Times New Roman"/>
                 <w:sz w:val="24"/>
@@ -621,8 +550,9 @@
           <w:p>
             <w:pPr>
               <w:widowControl w:val="0"/>
-              <w:spacing w:line="240" w:lineRule="auto"/>
-              <w:contextualSpacing w:val="0"/>
+              <w:spacing w:before="200" w:line="240" w:lineRule="auto"/>
+              <w:contextualSpacing w:val="0"/>
+              <w:jc w:val="both"/>
               <w:rPr>
                 <w:rFonts w:ascii="Times New Roman" w:cs="Times New Roman" w:eastAsia="Times New Roman" w:hAnsi="Times New Roman"/>
                 <w:sz w:val="24"/>
@@ -655,8 +585,9 @@
           <w:p>
             <w:pPr>
               <w:widowControl w:val="0"/>
-              <w:spacing w:line="240" w:lineRule="auto"/>
-              <w:contextualSpacing w:val="0"/>
+              <w:spacing w:before="200" w:line="240" w:lineRule="auto"/>
+              <w:contextualSpacing w:val="0"/>
+              <w:jc w:val="both"/>
               <w:rPr>
                 <w:rFonts w:ascii="Times New Roman" w:cs="Times New Roman" w:eastAsia="Times New Roman" w:hAnsi="Times New Roman"/>
                 <w:sz w:val="24"/>
@@ -687,8 +618,9 @@
           <w:p>
             <w:pPr>
               <w:widowControl w:val="0"/>
-              <w:spacing w:line="240" w:lineRule="auto"/>
-              <w:contextualSpacing w:val="0"/>
+              <w:spacing w:before="200" w:line="240" w:lineRule="auto"/>
+              <w:contextualSpacing w:val="0"/>
+              <w:jc w:val="both"/>
               <w:rPr>
                 <w:rFonts w:ascii="Times New Roman" w:cs="Times New Roman" w:eastAsia="Times New Roman" w:hAnsi="Times New Roman"/>
                 <w:sz w:val="24"/>
@@ -746,24 +678,26 @@
     </w:tbl>
     <w:p>
       <w:pPr>
-        <w:spacing w:line="240" w:lineRule="auto"/>
-        <w:contextualSpacing w:val="0"/>
-        <w:rPr>
-          <w:rFonts w:ascii="Times New Roman" w:cs="Times New Roman" w:eastAsia="Times New Roman" w:hAnsi="Times New Roman"/>
-          <w:sz w:val="24"/>
-          <w:szCs w:val="24"/>
-        </w:rPr>
-      </w:pPr>
-      <w:r>
-        <w:rPr>
-          <w:rtl w:val="0"/>
-        </w:rPr>
-      </w:r>
-    </w:p>
-    <w:p>
-      <w:pPr>
-        <w:spacing w:line="240" w:lineRule="auto"/>
-        <w:contextualSpacing w:val="0"/>
+        <w:spacing w:before="200" w:line="240" w:lineRule="auto"/>
+        <w:contextualSpacing w:val="0"/>
+        <w:jc w:val="both"/>
+        <w:rPr>
+          <w:rFonts w:ascii="Times New Roman" w:cs="Times New Roman" w:eastAsia="Times New Roman" w:hAnsi="Times New Roman"/>
+          <w:sz w:val="24"/>
+          <w:szCs w:val="24"/>
+        </w:rPr>
+      </w:pPr>
+      <w:r>
+        <w:rPr>
+          <w:rtl w:val="0"/>
+        </w:rPr>
+      </w:r>
+    </w:p>
+    <w:p>
+      <w:pPr>
+        <w:spacing w:before="200" w:line="240" w:lineRule="auto"/>
+        <w:contextualSpacing w:val="0"/>
+        <w:jc w:val="both"/>
         <w:rPr>
           <w:rFonts w:ascii="Times New Roman" w:cs="Times New Roman" w:eastAsia="Times New Roman" w:hAnsi="Times New Roman"/>
           <w:b w:val="1"/>
@@ -786,27 +720,12 @@
     </w:p>
     <w:p>
       <w:pPr>
-        <w:spacing w:line="240" w:lineRule="auto"/>
-        <w:contextualSpacing w:val="0"/>
-        <w:rPr>
-          <w:rFonts w:ascii="Times New Roman" w:cs="Times New Roman" w:eastAsia="Times New Roman" w:hAnsi="Times New Roman"/>
-          <w:b w:val="1"/>
-          <w:sz w:val="24"/>
-          <w:szCs w:val="24"/>
-        </w:rPr>
-      </w:pPr>
-      <w:r>
-        <w:rPr>
-          <w:rtl w:val="0"/>
-        </w:rPr>
-      </w:r>
-    </w:p>
-    <w:p>
-      <w:pPr>
-        <w:spacing w:line="240" w:lineRule="auto"/>
-        <w:contextualSpacing w:val="0"/>
-        <w:rPr>
-          <w:rFonts w:ascii="Times New Roman" w:cs="Times New Roman" w:eastAsia="Times New Roman" w:hAnsi="Times New Roman"/>
+        <w:spacing w:before="200" w:line="240" w:lineRule="auto"/>
+        <w:contextualSpacing w:val="0"/>
+        <w:jc w:val="both"/>
+        <w:rPr>
+          <w:rFonts w:ascii="Times New Roman" w:cs="Times New Roman" w:eastAsia="Times New Roman" w:hAnsi="Times New Roman"/>
+          <w:b w:val="1"/>
           <w:sz w:val="24"/>
           <w:szCs w:val="24"/>
         </w:rPr>
@@ -865,31 +784,19 @@
         </w:rPr>
         <w:t xml:space="preserve">two circuits rated for 20 amps at 120 VAC [1]. The general practice for current rating is that the continuous draw should not exceed 80 percent of the rated capacity. At 20 amps, the continuous current draw rating equals 16 amps. IntelliRoast’s constraint of 15 amps adheres to NEC specifications and still operates within homes which do not meet this specification. </w:t>
       </w:r>
-    </w:p>
-    <w:p>
-      <w:pPr>
-        <w:spacing w:line="240" w:lineRule="auto"/>
-        <w:contextualSpacing w:val="0"/>
-        <w:rPr>
-          <w:rFonts w:ascii="Times New Roman" w:cs="Times New Roman" w:eastAsia="Times New Roman" w:hAnsi="Times New Roman"/>
-          <w:b w:val="1"/>
-          <w:sz w:val="24"/>
-          <w:szCs w:val="24"/>
-        </w:rPr>
-      </w:pPr>
-      <w:r>
-        <w:rPr>
-          <w:rtl w:val="0"/>
-        </w:rPr>
-      </w:r>
-    </w:p>
-    <w:p>
-      <w:pPr>
-        <w:spacing w:line="240" w:lineRule="auto"/>
-        <w:contextualSpacing w:val="0"/>
-        <w:rPr>
-          <w:rFonts w:ascii="Times New Roman" w:cs="Times New Roman" w:eastAsia="Times New Roman" w:hAnsi="Times New Roman"/>
-          <w:b w:val="1"/>
+      <w:r>
+        <w:rPr>
+          <w:rtl w:val="0"/>
+        </w:rPr>
+      </w:r>
+    </w:p>
+    <w:p>
+      <w:pPr>
+        <w:spacing w:before="200" w:line="240" w:lineRule="auto"/>
+        <w:contextualSpacing w:val="0"/>
+        <w:jc w:val="both"/>
+        <w:rPr>
+          <w:rFonts w:ascii="Times New Roman" w:cs="Times New Roman" w:eastAsia="Times New Roman" w:hAnsi="Times New Roman"/>
           <w:sz w:val="24"/>
           <w:szCs w:val="24"/>
         </w:rPr>
@@ -906,29 +813,20 @@
         <w:tab/>
         <w:t xml:space="preserve">Roasting Temperature</w:t>
       </w:r>
-    </w:p>
-    <w:p>
-      <w:pPr>
-        <w:spacing w:line="240" w:lineRule="auto"/>
-        <w:contextualSpacing w:val="0"/>
-        <w:rPr>
-          <w:rFonts w:ascii="Times New Roman" w:cs="Times New Roman" w:eastAsia="Times New Roman" w:hAnsi="Times New Roman"/>
-          <w:sz w:val="24"/>
-          <w:szCs w:val="24"/>
-        </w:rPr>
-      </w:pPr>
-      <w:r>
-        <w:rPr>
-          <w:rtl w:val="0"/>
-        </w:rPr>
-      </w:r>
-    </w:p>
-    <w:p>
-      <w:pPr>
-        <w:spacing w:line="240" w:lineRule="auto"/>
-        <w:contextualSpacing w:val="0"/>
-        <w:rPr>
-          <w:rFonts w:ascii="Times New Roman" w:cs="Times New Roman" w:eastAsia="Times New Roman" w:hAnsi="Times New Roman"/>
+      <w:r>
+        <w:rPr>
+          <w:rtl w:val="0"/>
+        </w:rPr>
+      </w:r>
+    </w:p>
+    <w:p>
+      <w:pPr>
+        <w:spacing w:before="200" w:line="240" w:lineRule="auto"/>
+        <w:contextualSpacing w:val="0"/>
+        <w:jc w:val="both"/>
+        <w:rPr>
+          <w:rFonts w:ascii="Times New Roman" w:cs="Times New Roman" w:eastAsia="Times New Roman" w:hAnsi="Times New Roman"/>
+          <w:b w:val="1"/>
           <w:sz w:val="24"/>
           <w:szCs w:val="24"/>
         </w:rPr>
@@ -942,28 +840,17 @@
         </w:rPr>
         <w:t xml:space="preserve">IntelliRoast must sustain an ambient temperature of 300°C within the roasting chamber. Depending on the roast level, the process of roasting coffee requires the beans to reach an internal temperature of 205°C-250°C [3]. This target temperature will roast the beans within the target timeframe of 10-12 minutes. </w:t>
       </w:r>
-    </w:p>
-    <w:p>
-      <w:pPr>
-        <w:spacing w:line="240" w:lineRule="auto"/>
-        <w:contextualSpacing w:val="0"/>
-        <w:rPr>
-          <w:rFonts w:ascii="Times New Roman" w:cs="Times New Roman" w:eastAsia="Times New Roman" w:hAnsi="Times New Roman"/>
-          <w:b w:val="1"/>
-          <w:sz w:val="24"/>
-          <w:szCs w:val="24"/>
-        </w:rPr>
-      </w:pPr>
-      <w:r>
-        <w:rPr>
-          <w:rtl w:val="0"/>
-        </w:rPr>
-      </w:r>
-    </w:p>
-    <w:p>
-      <w:pPr>
-        <w:spacing w:line="240" w:lineRule="auto"/>
-        <w:contextualSpacing w:val="0"/>
+      <w:r>
+        <w:rPr>
+          <w:rtl w:val="0"/>
+        </w:rPr>
+      </w:r>
+    </w:p>
+    <w:p>
+      <w:pPr>
+        <w:spacing w:before="200" w:line="240" w:lineRule="auto"/>
+        <w:contextualSpacing w:val="0"/>
+        <w:jc w:val="both"/>
         <w:rPr>
           <w:rFonts w:ascii="Times New Roman" w:cs="Times New Roman" w:eastAsia="Times New Roman" w:hAnsi="Times New Roman"/>
           <w:b w:val="1"/>
@@ -986,27 +873,12 @@
     </w:p>
     <w:p>
       <w:pPr>
-        <w:spacing w:line="240" w:lineRule="auto"/>
-        <w:contextualSpacing w:val="0"/>
-        <w:rPr>
-          <w:rFonts w:ascii="Times New Roman" w:cs="Times New Roman" w:eastAsia="Times New Roman" w:hAnsi="Times New Roman"/>
-          <w:b w:val="1"/>
-          <w:sz w:val="24"/>
-          <w:szCs w:val="24"/>
-        </w:rPr>
-      </w:pPr>
-      <w:r>
-        <w:rPr>
-          <w:rtl w:val="0"/>
-        </w:rPr>
-      </w:r>
-    </w:p>
-    <w:p>
-      <w:pPr>
-        <w:spacing w:line="240" w:lineRule="auto"/>
-        <w:contextualSpacing w:val="0"/>
-        <w:rPr>
-          <w:rFonts w:ascii="Times New Roman" w:cs="Times New Roman" w:eastAsia="Times New Roman" w:hAnsi="Times New Roman"/>
+        <w:spacing w:before="200" w:line="240" w:lineRule="auto"/>
+        <w:contextualSpacing w:val="0"/>
+        <w:jc w:val="both"/>
+        <w:rPr>
+          <w:rFonts w:ascii="Times New Roman" w:cs="Times New Roman" w:eastAsia="Times New Roman" w:hAnsi="Times New Roman"/>
+          <w:b w:val="1"/>
           <w:sz w:val="24"/>
           <w:szCs w:val="24"/>
         </w:rPr>
@@ -1046,25 +918,9 @@
     </w:p>
     <w:p>
       <w:pPr>
-        <w:spacing w:line="240" w:lineRule="auto"/>
-        <w:contextualSpacing w:val="0"/>
-        <w:rPr>
-          <w:rFonts w:ascii="Times New Roman" w:cs="Times New Roman" w:eastAsia="Times New Roman" w:hAnsi="Times New Roman"/>
-          <w:b w:val="1"/>
-          <w:sz w:val="24"/>
-          <w:szCs w:val="24"/>
-        </w:rPr>
-      </w:pPr>
-      <w:r>
-        <w:rPr>
-          <w:rtl w:val="0"/>
-        </w:rPr>
-      </w:r>
-    </w:p>
-    <w:p>
-      <w:pPr>
-        <w:spacing w:line="240" w:lineRule="auto"/>
-        <w:contextualSpacing w:val="0"/>
+        <w:spacing w:before="200" w:line="240" w:lineRule="auto"/>
+        <w:contextualSpacing w:val="0"/>
+        <w:jc w:val="both"/>
         <w:rPr>
           <w:rFonts w:ascii="Times New Roman" w:cs="Times New Roman" w:eastAsia="Times New Roman" w:hAnsi="Times New Roman"/>
           <w:b w:val="1"/>
@@ -1087,28 +943,13 @@
     </w:p>
     <w:p>
       <w:pPr>
-        <w:spacing w:line="240" w:lineRule="auto"/>
-        <w:contextualSpacing w:val="0"/>
-        <w:rPr>
-          <w:rFonts w:ascii="Times New Roman" w:cs="Times New Roman" w:eastAsia="Times New Roman" w:hAnsi="Times New Roman"/>
-          <w:b w:val="1"/>
-          <w:sz w:val="24"/>
-          <w:szCs w:val="24"/>
-        </w:rPr>
-      </w:pPr>
-      <w:r>
-        <w:rPr>
-          <w:rtl w:val="0"/>
-        </w:rPr>
-      </w:r>
-    </w:p>
-    <w:p>
-      <w:pPr>
         <w:widowControl w:val="0"/>
-        <w:spacing w:line="240" w:lineRule="auto"/>
-        <w:contextualSpacing w:val="0"/>
-        <w:rPr>
-          <w:rFonts w:ascii="Times New Roman" w:cs="Times New Roman" w:eastAsia="Times New Roman" w:hAnsi="Times New Roman"/>
+        <w:spacing w:before="200" w:line="240" w:lineRule="auto"/>
+        <w:contextualSpacing w:val="0"/>
+        <w:jc w:val="both"/>
+        <w:rPr>
+          <w:rFonts w:ascii="Times New Roman" w:cs="Times New Roman" w:eastAsia="Times New Roman" w:hAnsi="Times New Roman"/>
+          <w:b w:val="1"/>
           <w:sz w:val="24"/>
           <w:szCs w:val="24"/>
         </w:rPr>
@@ -1140,28 +981,17 @@
         </w:rPr>
         <w:t xml:space="preserve"> of beans during roasting and eject them from the chamber after the roasting process is finished. 120 grams of coffee is enough for 12 6-ounce cups, or 1 pot, of coffee [4]. If the beans are not mixed and agitated during the roasting process, they will roast unevenly. The beans at the bottom of the chamber could char while others may not roast. In order to simplify the mechanical design, the beans will share a single entrance and exit from the chamber.</w:t>
       </w:r>
-    </w:p>
-    <w:p>
-      <w:pPr>
-        <w:spacing w:line="240" w:lineRule="auto"/>
-        <w:contextualSpacing w:val="0"/>
-        <w:rPr>
-          <w:rFonts w:ascii="Times New Roman" w:cs="Times New Roman" w:eastAsia="Times New Roman" w:hAnsi="Times New Roman"/>
-          <w:b w:val="1"/>
-          <w:sz w:val="24"/>
-          <w:szCs w:val="24"/>
-        </w:rPr>
-      </w:pPr>
-      <w:r>
-        <w:rPr>
-          <w:rtl w:val="0"/>
-        </w:rPr>
-      </w:r>
-    </w:p>
-    <w:p>
-      <w:pPr>
-        <w:spacing w:line="240" w:lineRule="auto"/>
-        <w:contextualSpacing w:val="0"/>
+      <w:r>
+        <w:rPr>
+          <w:rtl w:val="0"/>
+        </w:rPr>
+      </w:r>
+    </w:p>
+    <w:p>
+      <w:pPr>
+        <w:spacing w:before="200" w:line="240" w:lineRule="auto"/>
+        <w:contextualSpacing w:val="0"/>
+        <w:jc w:val="both"/>
         <w:rPr>
           <w:rFonts w:ascii="Times New Roman" w:cs="Times New Roman" w:eastAsia="Times New Roman" w:hAnsi="Times New Roman"/>
           <w:b w:val="1"/>
@@ -1184,27 +1014,12 @@
     </w:p>
     <w:p>
       <w:pPr>
-        <w:spacing w:line="240" w:lineRule="auto"/>
-        <w:contextualSpacing w:val="0"/>
-        <w:rPr>
-          <w:rFonts w:ascii="Times New Roman" w:cs="Times New Roman" w:eastAsia="Times New Roman" w:hAnsi="Times New Roman"/>
-          <w:b w:val="1"/>
-          <w:sz w:val="24"/>
-          <w:szCs w:val="24"/>
-        </w:rPr>
-      </w:pPr>
-      <w:r>
-        <w:rPr>
-          <w:rtl w:val="0"/>
-        </w:rPr>
-      </w:r>
-    </w:p>
-    <w:p>
-      <w:pPr>
-        <w:spacing w:line="240" w:lineRule="auto"/>
-        <w:contextualSpacing w:val="0"/>
-        <w:rPr>
-          <w:rFonts w:ascii="Times New Roman" w:cs="Times New Roman" w:eastAsia="Times New Roman" w:hAnsi="Times New Roman"/>
+        <w:spacing w:before="200" w:line="240" w:lineRule="auto"/>
+        <w:contextualSpacing w:val="0"/>
+        <w:jc w:val="both"/>
+        <w:rPr>
+          <w:rFonts w:ascii="Times New Roman" w:cs="Times New Roman" w:eastAsia="Times New Roman" w:hAnsi="Times New Roman"/>
+          <w:b w:val="1"/>
           <w:sz w:val="24"/>
           <w:szCs w:val="24"/>
         </w:rPr>
@@ -1245,28 +1060,17 @@
         </w:rPr>
         <w:t xml:space="preserve"> In 2009, the National Kitchen and Bathroom Association defined the average kitchen area as approximately a 10 by 10-foot root with an area of 100 square feet [5]. Our 3-meter radial requirement allows continuous connectivity throughout the entire average kitchen space, ensuring no disconnection or data loss while the user tends to other tasks within the kitchen.</w:t>
       </w:r>
-    </w:p>
-    <w:p>
-      <w:pPr>
-        <w:spacing w:line="240" w:lineRule="auto"/>
-        <w:contextualSpacing w:val="0"/>
-        <w:rPr>
-          <w:rFonts w:ascii="Times New Roman" w:cs="Times New Roman" w:eastAsia="Times New Roman" w:hAnsi="Times New Roman"/>
-          <w:b w:val="1"/>
-          <w:sz w:val="24"/>
-          <w:szCs w:val="24"/>
-        </w:rPr>
-      </w:pPr>
-      <w:r>
-        <w:rPr>
-          <w:rtl w:val="0"/>
-        </w:rPr>
-      </w:r>
-    </w:p>
-    <w:p>
-      <w:pPr>
-        <w:spacing w:line="240" w:lineRule="auto"/>
-        <w:contextualSpacing w:val="0"/>
+      <w:r>
+        <w:rPr>
+          <w:rtl w:val="0"/>
+        </w:rPr>
+      </w:r>
+    </w:p>
+    <w:p>
+      <w:pPr>
+        <w:spacing w:before="200" w:line="240" w:lineRule="auto"/>
+        <w:contextualSpacing w:val="0"/>
+        <w:jc w:val="both"/>
         <w:rPr>
           <w:rFonts w:ascii="Times New Roman" w:cs="Times New Roman" w:eastAsia="Times New Roman" w:hAnsi="Times New Roman"/>
           <w:b w:val="1"/>
@@ -1284,41 +1088,17 @@
         </w:rPr>
         <w:t xml:space="preserve">2.2</w:t>
         <w:tab/>
-        <w:t xml:space="preserve">Practical Design Constraints</w:t>
-      </w:r>
-    </w:p>
-    <w:p>
-      <w:pPr>
-        <w:spacing w:line="240" w:lineRule="auto"/>
-        <w:contextualSpacing w:val="0"/>
-        <w:rPr>
-          <w:rFonts w:ascii="Times New Roman" w:cs="Times New Roman" w:eastAsia="Times New Roman" w:hAnsi="Times New Roman"/>
-          <w:b w:val="1"/>
-          <w:sz w:val="24"/>
-          <w:szCs w:val="24"/>
-        </w:rPr>
-      </w:pPr>
-      <w:r>
-        <w:rPr>
-          <w:rFonts w:ascii="Times New Roman" w:cs="Times New Roman" w:eastAsia="Times New Roman" w:hAnsi="Times New Roman"/>
-          <w:b w:val="1"/>
-          <w:sz w:val="24"/>
-          <w:szCs w:val="24"/>
-          <w:rtl w:val="0"/>
-        </w:rPr>
+        <w:t xml:space="preserve">Practical Design Constraints </w:t>
         <w:tab/>
         <w:t xml:space="preserve"> </w:t>
         <w:tab/>
-        <w:t xml:space="preserve"> </w:t>
-        <w:tab/>
-        <w:t xml:space="preserve"> </w:t>
-        <w:tab/>
-      </w:r>
-    </w:p>
-    <w:p>
-      <w:pPr>
-        <w:spacing w:line="240" w:lineRule="auto"/>
-        <w:contextualSpacing w:val="0"/>
+      </w:r>
+    </w:p>
+    <w:p>
+      <w:pPr>
+        <w:spacing w:before="200" w:line="240" w:lineRule="auto"/>
+        <w:contextualSpacing w:val="0"/>
+        <w:jc w:val="both"/>
         <w:rPr>
           <w:rFonts w:ascii="Times New Roman" w:cs="Times New Roman" w:eastAsia="Times New Roman" w:hAnsi="Times New Roman"/>
           <w:sz w:val="24"/>
@@ -1337,28 +1117,11 @@
     </w:p>
     <w:p>
       <w:pPr>
-        <w:spacing w:line="240" w:lineRule="auto"/>
-        <w:contextualSpacing w:val="0"/>
-        <w:rPr>
-          <w:rFonts w:ascii="Times New Roman" w:cs="Times New Roman" w:eastAsia="Times New Roman" w:hAnsi="Times New Roman"/>
-          <w:sz w:val="24"/>
-          <w:szCs w:val="24"/>
-        </w:rPr>
-      </w:pPr>
-      <w:r>
-        <w:rPr>
-          <w:rtl w:val="0"/>
-        </w:rPr>
-      </w:r>
-    </w:p>
-    <w:p>
-      <w:pPr>
-        <w:spacing w:line="240" w:lineRule="auto"/>
-        <w:contextualSpacing w:val="0"/>
-        <w:jc w:val="center"/>
-        <w:rPr>
-          <w:rFonts w:ascii="Times New Roman" w:cs="Times New Roman" w:eastAsia="Times New Roman" w:hAnsi="Times New Roman"/>
-          <w:b w:val="1"/>
+        <w:spacing w:before="200" w:line="240" w:lineRule="auto"/>
+        <w:contextualSpacing w:val="0"/>
+        <w:jc w:val="both"/>
+        <w:rPr>
+          <w:rFonts w:ascii="Times New Roman" w:cs="Times New Roman" w:eastAsia="Times New Roman" w:hAnsi="Times New Roman"/>
           <w:sz w:val="24"/>
           <w:szCs w:val="24"/>
         </w:rPr>
@@ -1373,17 +1136,6 @@
         </w:rPr>
         <w:t xml:space="preserve">Table 2.2 Practical Design Constraints</w:t>
       </w:r>
-    </w:p>
-    <w:p>
-      <w:pPr>
-        <w:spacing w:line="240" w:lineRule="auto"/>
-        <w:contextualSpacing w:val="0"/>
-        <w:rPr>
-          <w:rFonts w:ascii="Times New Roman" w:cs="Times New Roman" w:eastAsia="Times New Roman" w:hAnsi="Times New Roman"/>
-          <w:sz w:val="24"/>
-          <w:szCs w:val="24"/>
-        </w:rPr>
-      </w:pPr>
       <w:r>
         <w:rPr>
           <w:rtl w:val="0"/>
@@ -1436,8 +1188,9 @@
           <w:p>
             <w:pPr>
               <w:widowControl w:val="0"/>
-              <w:spacing w:line="240" w:lineRule="auto"/>
-              <w:contextualSpacing w:val="0"/>
+              <w:spacing w:before="200" w:line="240" w:lineRule="auto"/>
+              <w:contextualSpacing w:val="0"/>
+              <w:jc w:val="both"/>
               <w:rPr>
                 <w:rFonts w:ascii="Times New Roman" w:cs="Times New Roman" w:eastAsia="Times New Roman" w:hAnsi="Times New Roman"/>
                 <w:b w:val="1"/>
@@ -1470,8 +1223,9 @@
           <w:p>
             <w:pPr>
               <w:widowControl w:val="0"/>
-              <w:spacing w:line="240" w:lineRule="auto"/>
-              <w:contextualSpacing w:val="0"/>
+              <w:spacing w:before="200" w:line="240" w:lineRule="auto"/>
+              <w:contextualSpacing w:val="0"/>
+              <w:jc w:val="both"/>
               <w:rPr>
                 <w:rFonts w:ascii="Times New Roman" w:cs="Times New Roman" w:eastAsia="Times New Roman" w:hAnsi="Times New Roman"/>
                 <w:b w:val="1"/>
@@ -1504,8 +1258,9 @@
           <w:p>
             <w:pPr>
               <w:widowControl w:val="0"/>
-              <w:spacing w:line="240" w:lineRule="auto"/>
-              <w:contextualSpacing w:val="0"/>
+              <w:spacing w:before="200" w:line="240" w:lineRule="auto"/>
+              <w:contextualSpacing w:val="0"/>
+              <w:jc w:val="both"/>
               <w:rPr>
                 <w:rFonts w:ascii="Times New Roman" w:cs="Times New Roman" w:eastAsia="Times New Roman" w:hAnsi="Times New Roman"/>
                 <w:b w:val="1"/>
@@ -1540,8 +1295,9 @@
           <w:p>
             <w:pPr>
               <w:widowControl w:val="0"/>
-              <w:spacing w:line="240" w:lineRule="auto"/>
-              <w:contextualSpacing w:val="0"/>
+              <w:spacing w:before="200" w:line="240" w:lineRule="auto"/>
+              <w:contextualSpacing w:val="0"/>
+              <w:jc w:val="both"/>
               <w:rPr>
                 <w:rFonts w:ascii="Times New Roman" w:cs="Times New Roman" w:eastAsia="Times New Roman" w:hAnsi="Times New Roman"/>
                 <w:sz w:val="24"/>
@@ -1572,8 +1328,9 @@
           <w:p>
             <w:pPr>
               <w:widowControl w:val="0"/>
-              <w:spacing w:line="240" w:lineRule="auto"/>
-              <w:contextualSpacing w:val="0"/>
+              <w:spacing w:before="200" w:line="240" w:lineRule="auto"/>
+              <w:contextualSpacing w:val="0"/>
+              <w:jc w:val="both"/>
               <w:rPr>
                 <w:rFonts w:ascii="Times New Roman" w:cs="Times New Roman" w:eastAsia="Times New Roman" w:hAnsi="Times New Roman"/>
                 <w:sz w:val="24"/>
@@ -1604,8 +1361,9 @@
           <w:p>
             <w:pPr>
               <w:widowControl w:val="0"/>
-              <w:spacing w:line="240" w:lineRule="auto"/>
-              <w:contextualSpacing w:val="0"/>
+              <w:spacing w:before="200" w:line="240" w:lineRule="auto"/>
+              <w:contextualSpacing w:val="0"/>
+              <w:jc w:val="both"/>
               <w:rPr>
                 <w:rFonts w:ascii="Times New Roman" w:cs="Times New Roman" w:eastAsia="Times New Roman" w:hAnsi="Times New Roman"/>
                 <w:sz w:val="24"/>
@@ -1643,8 +1401,9 @@
           <w:p>
             <w:pPr>
               <w:widowControl w:val="0"/>
-              <w:spacing w:line="240" w:lineRule="auto"/>
-              <w:contextualSpacing w:val="0"/>
+              <w:spacing w:before="200" w:line="240" w:lineRule="auto"/>
+              <w:contextualSpacing w:val="0"/>
+              <w:jc w:val="both"/>
               <w:rPr>
                 <w:rFonts w:ascii="Times New Roman" w:cs="Times New Roman" w:eastAsia="Times New Roman" w:hAnsi="Times New Roman"/>
                 <w:sz w:val="24"/>
@@ -1675,8 +1434,9 @@
           <w:p>
             <w:pPr>
               <w:widowControl w:val="0"/>
-              <w:spacing w:line="240" w:lineRule="auto"/>
-              <w:contextualSpacing w:val="0"/>
+              <w:spacing w:before="200" w:line="240" w:lineRule="auto"/>
+              <w:contextualSpacing w:val="0"/>
+              <w:jc w:val="both"/>
               <w:rPr>
                 <w:rFonts w:ascii="Times New Roman" w:cs="Times New Roman" w:eastAsia="Times New Roman" w:hAnsi="Times New Roman"/>
                 <w:sz w:val="24"/>
@@ -1707,8 +1467,9 @@
           <w:p>
             <w:pPr>
               <w:widowControl w:val="0"/>
-              <w:spacing w:line="240" w:lineRule="auto"/>
-              <w:contextualSpacing w:val="0"/>
+              <w:spacing w:before="200" w:line="240" w:lineRule="auto"/>
+              <w:contextualSpacing w:val="0"/>
+              <w:jc w:val="both"/>
               <w:rPr>
                 <w:rFonts w:ascii="Times New Roman" w:cs="Times New Roman" w:eastAsia="Times New Roman" w:hAnsi="Times New Roman"/>
                 <w:sz w:val="24"/>
@@ -1741,8 +1502,9 @@
           <w:p>
             <w:pPr>
               <w:widowControl w:val="0"/>
-              <w:spacing w:line="240" w:lineRule="auto"/>
-              <w:contextualSpacing w:val="0"/>
+              <w:spacing w:before="200" w:line="240" w:lineRule="auto"/>
+              <w:contextualSpacing w:val="0"/>
+              <w:jc w:val="both"/>
               <w:rPr>
                 <w:rFonts w:ascii="Times New Roman" w:cs="Times New Roman" w:eastAsia="Times New Roman" w:hAnsi="Times New Roman"/>
                 <w:sz w:val="24"/>
@@ -1773,8 +1535,9 @@
           <w:p>
             <w:pPr>
               <w:widowControl w:val="0"/>
-              <w:spacing w:line="240" w:lineRule="auto"/>
-              <w:contextualSpacing w:val="0"/>
+              <w:spacing w:before="200" w:line="240" w:lineRule="auto"/>
+              <w:contextualSpacing w:val="0"/>
+              <w:jc w:val="both"/>
               <w:rPr>
                 <w:rFonts w:ascii="Times New Roman" w:cs="Times New Roman" w:eastAsia="Times New Roman" w:hAnsi="Times New Roman"/>
                 <w:sz w:val="24"/>
@@ -1814,8 +1577,9 @@
           <w:p>
             <w:pPr>
               <w:widowControl w:val="0"/>
-              <w:spacing w:line="240" w:lineRule="auto"/>
-              <w:contextualSpacing w:val="0"/>
+              <w:spacing w:before="200" w:line="240" w:lineRule="auto"/>
+              <w:contextualSpacing w:val="0"/>
+              <w:jc w:val="both"/>
               <w:rPr>
                 <w:rFonts w:ascii="Times New Roman" w:cs="Times New Roman" w:eastAsia="Times New Roman" w:hAnsi="Times New Roman"/>
                 <w:sz w:val="24"/>
@@ -1848,8 +1612,9 @@
           <w:p>
             <w:pPr>
               <w:widowControl w:val="0"/>
-              <w:spacing w:line="240" w:lineRule="auto"/>
-              <w:contextualSpacing w:val="0"/>
+              <w:spacing w:before="200" w:line="240" w:lineRule="auto"/>
+              <w:contextualSpacing w:val="0"/>
+              <w:jc w:val="both"/>
               <w:rPr>
                 <w:rFonts w:ascii="Times New Roman" w:cs="Times New Roman" w:eastAsia="Times New Roman" w:hAnsi="Times New Roman"/>
                 <w:sz w:val="24"/>
@@ -1880,8 +1645,9 @@
           <w:p>
             <w:pPr>
               <w:widowControl w:val="0"/>
-              <w:spacing w:line="240" w:lineRule="auto"/>
-              <w:contextualSpacing w:val="0"/>
+              <w:spacing w:before="200" w:line="240" w:lineRule="auto"/>
+              <w:contextualSpacing w:val="0"/>
+              <w:jc w:val="both"/>
               <w:rPr>
                 <w:rFonts w:ascii="Times New Roman" w:cs="Times New Roman" w:eastAsia="Times New Roman" w:hAnsi="Times New Roman"/>
                 <w:sz w:val="24"/>
@@ -1912,8 +1678,9 @@
           <w:p>
             <w:pPr>
               <w:widowControl w:val="0"/>
-              <w:spacing w:line="240" w:lineRule="auto"/>
-              <w:contextualSpacing w:val="0"/>
+              <w:spacing w:before="200" w:line="240" w:lineRule="auto"/>
+              <w:contextualSpacing w:val="0"/>
+              <w:jc w:val="both"/>
               <w:rPr>
                 <w:rFonts w:ascii="Times New Roman" w:cs="Times New Roman" w:eastAsia="Times New Roman" w:hAnsi="Times New Roman"/>
                 <w:sz w:val="24"/>
@@ -1946,8 +1713,9 @@
           <w:p>
             <w:pPr>
               <w:widowControl w:val="0"/>
-              <w:spacing w:line="240" w:lineRule="auto"/>
-              <w:contextualSpacing w:val="0"/>
+              <w:spacing w:before="200" w:line="240" w:lineRule="auto"/>
+              <w:contextualSpacing w:val="0"/>
+              <w:jc w:val="both"/>
               <w:rPr>
                 <w:rFonts w:ascii="Times New Roman" w:cs="Times New Roman" w:eastAsia="Times New Roman" w:hAnsi="Times New Roman"/>
                 <w:sz w:val="24"/>
@@ -1978,8 +1746,9 @@
           <w:p>
             <w:pPr>
               <w:widowControl w:val="0"/>
-              <w:spacing w:line="240" w:lineRule="auto"/>
-              <w:contextualSpacing w:val="0"/>
+              <w:spacing w:before="200" w:line="240" w:lineRule="auto"/>
+              <w:contextualSpacing w:val="0"/>
+              <w:jc w:val="both"/>
               <w:rPr>
                 <w:rFonts w:ascii="Times New Roman" w:cs="Times New Roman" w:eastAsia="Times New Roman" w:hAnsi="Times New Roman"/>
                 <w:sz w:val="24"/>
@@ -2010,8 +1779,9 @@
           <w:p>
             <w:pPr>
               <w:widowControl w:val="0"/>
-              <w:spacing w:line="240" w:lineRule="auto"/>
-              <w:contextualSpacing w:val="0"/>
+              <w:spacing w:before="200" w:line="240" w:lineRule="auto"/>
+              <w:contextualSpacing w:val="0"/>
+              <w:jc w:val="both"/>
               <w:rPr>
                 <w:rFonts w:ascii="Times New Roman" w:cs="Times New Roman" w:eastAsia="Times New Roman" w:hAnsi="Times New Roman"/>
                 <w:sz w:val="24"/>
@@ -2033,24 +1803,26 @@
     </w:tbl>
     <w:p>
       <w:pPr>
-        <w:spacing w:line="240" w:lineRule="auto"/>
-        <w:contextualSpacing w:val="0"/>
-        <w:rPr>
-          <w:rFonts w:ascii="Times New Roman" w:cs="Times New Roman" w:eastAsia="Times New Roman" w:hAnsi="Times New Roman"/>
-          <w:sz w:val="24"/>
-          <w:szCs w:val="24"/>
-        </w:rPr>
-      </w:pPr>
-      <w:r>
-        <w:rPr>
-          <w:rtl w:val="0"/>
-        </w:rPr>
-      </w:r>
-    </w:p>
-    <w:p>
-      <w:pPr>
-        <w:spacing w:line="240" w:lineRule="auto"/>
-        <w:contextualSpacing w:val="0"/>
+        <w:spacing w:before="200" w:line="240" w:lineRule="auto"/>
+        <w:contextualSpacing w:val="0"/>
+        <w:jc w:val="both"/>
+        <w:rPr>
+          <w:rFonts w:ascii="Times New Roman" w:cs="Times New Roman" w:eastAsia="Times New Roman" w:hAnsi="Times New Roman"/>
+          <w:sz w:val="24"/>
+          <w:szCs w:val="24"/>
+        </w:rPr>
+      </w:pPr>
+      <w:r>
+        <w:rPr>
+          <w:rtl w:val="0"/>
+        </w:rPr>
+      </w:r>
+    </w:p>
+    <w:p>
+      <w:pPr>
+        <w:spacing w:before="200" w:line="240" w:lineRule="auto"/>
+        <w:contextualSpacing w:val="0"/>
+        <w:jc w:val="both"/>
         <w:rPr>
           <w:rFonts w:ascii="Times New Roman" w:cs="Times New Roman" w:eastAsia="Times New Roman" w:hAnsi="Times New Roman"/>
           <w:b w:val="1"/>
@@ -2073,27 +1845,12 @@
     </w:p>
     <w:p>
       <w:pPr>
-        <w:spacing w:line="240" w:lineRule="auto"/>
-        <w:contextualSpacing w:val="0"/>
-        <w:rPr>
-          <w:rFonts w:ascii="Times New Roman" w:cs="Times New Roman" w:eastAsia="Times New Roman" w:hAnsi="Times New Roman"/>
-          <w:b w:val="1"/>
-          <w:sz w:val="24"/>
-          <w:szCs w:val="24"/>
-        </w:rPr>
-      </w:pPr>
-      <w:r>
-        <w:rPr>
-          <w:rtl w:val="0"/>
-        </w:rPr>
-      </w:r>
-    </w:p>
-    <w:p>
-      <w:pPr>
-        <w:spacing w:line="240" w:lineRule="auto"/>
-        <w:contextualSpacing w:val="0"/>
-        <w:rPr>
-          <w:rFonts w:ascii="Times New Roman" w:cs="Times New Roman" w:eastAsia="Times New Roman" w:hAnsi="Times New Roman"/>
+        <w:spacing w:before="200" w:line="240" w:lineRule="auto"/>
+        <w:contextualSpacing w:val="0"/>
+        <w:jc w:val="both"/>
+        <w:rPr>
+          <w:rFonts w:ascii="Times New Roman" w:cs="Times New Roman" w:eastAsia="Times New Roman" w:hAnsi="Times New Roman"/>
+          <w:b w:val="1"/>
           <w:sz w:val="24"/>
           <w:szCs w:val="24"/>
         </w:rPr>
@@ -2116,28 +1873,17 @@
         </w:rPr>
         <w:t xml:space="preserve"> The main operating environment will contain hazards such as foreign objects and liquids. According to the International Protection Marking (IP), IP standards call for “protection of persons against access to hazardous parts, and protection of equipment against ingress of solid foreign objects” and “protection of equipment against harmful ingress of water” [6]. IntelliRoast’s IP53 rating will protect the equipment from the entry of dust and water sprays approaching from 60 degrees. </w:t>
       </w:r>
-    </w:p>
-    <w:p>
-      <w:pPr>
-        <w:spacing w:line="240" w:lineRule="auto"/>
-        <w:contextualSpacing w:val="0"/>
-        <w:rPr>
-          <w:rFonts w:ascii="Times New Roman" w:cs="Times New Roman" w:eastAsia="Times New Roman" w:hAnsi="Times New Roman"/>
-          <w:b w:val="1"/>
-          <w:sz w:val="24"/>
-          <w:szCs w:val="24"/>
-        </w:rPr>
-      </w:pPr>
-      <w:r>
-        <w:rPr>
-          <w:rtl w:val="0"/>
-        </w:rPr>
-      </w:r>
-    </w:p>
-    <w:p>
-      <w:pPr>
-        <w:spacing w:line="240" w:lineRule="auto"/>
-        <w:contextualSpacing w:val="0"/>
+      <w:r>
+        <w:rPr>
+          <w:rtl w:val="0"/>
+        </w:rPr>
+      </w:r>
+    </w:p>
+    <w:p>
+      <w:pPr>
+        <w:spacing w:before="200" w:line="240" w:lineRule="auto"/>
+        <w:contextualSpacing w:val="0"/>
+        <w:jc w:val="both"/>
         <w:rPr>
           <w:rFonts w:ascii="Times New Roman" w:cs="Times New Roman" w:eastAsia="Times New Roman" w:hAnsi="Times New Roman"/>
           <w:b w:val="1"/>
@@ -2160,25 +1906,9 @@
     </w:p>
     <w:p>
       <w:pPr>
-        <w:spacing w:line="240" w:lineRule="auto"/>
-        <w:contextualSpacing w:val="0"/>
-        <w:rPr>
-          <w:rFonts w:ascii="Times New Roman" w:cs="Times New Roman" w:eastAsia="Times New Roman" w:hAnsi="Times New Roman"/>
-          <w:b w:val="1"/>
-          <w:sz w:val="24"/>
-          <w:szCs w:val="24"/>
-        </w:rPr>
-      </w:pPr>
-      <w:r>
-        <w:rPr>
-          <w:rtl w:val="0"/>
-        </w:rPr>
-      </w:r>
-    </w:p>
-    <w:p>
-      <w:pPr>
-        <w:spacing w:line="240" w:lineRule="auto"/>
-        <w:contextualSpacing w:val="0"/>
+        <w:spacing w:before="200" w:line="240" w:lineRule="auto"/>
+        <w:contextualSpacing w:val="0"/>
+        <w:jc w:val="both"/>
         <w:rPr>
           <w:rFonts w:ascii="Times New Roman" w:cs="Times New Roman" w:eastAsia="Times New Roman" w:hAnsi="Times New Roman"/>
           <w:sz w:val="24"/>
@@ -2206,24 +1936,9 @@
     </w:p>
     <w:p>
       <w:pPr>
-        <w:spacing w:line="240" w:lineRule="auto"/>
-        <w:contextualSpacing w:val="0"/>
-        <w:rPr>
-          <w:rFonts w:ascii="Times New Roman" w:cs="Times New Roman" w:eastAsia="Times New Roman" w:hAnsi="Times New Roman"/>
-          <w:sz w:val="24"/>
-          <w:szCs w:val="24"/>
-        </w:rPr>
-      </w:pPr>
-      <w:r>
-        <w:rPr>
-          <w:rtl w:val="0"/>
-        </w:rPr>
-      </w:r>
-    </w:p>
-    <w:p>
-      <w:pPr>
-        <w:spacing w:line="240" w:lineRule="auto"/>
-        <w:contextualSpacing w:val="0"/>
+        <w:spacing w:before="200" w:line="240" w:lineRule="auto"/>
+        <w:contextualSpacing w:val="0"/>
+        <w:jc w:val="both"/>
         <w:rPr>
           <w:rFonts w:ascii="Times New Roman" w:cs="Times New Roman" w:eastAsia="Times New Roman" w:hAnsi="Times New Roman"/>
           <w:b w:val="1"/>
@@ -2246,25 +1961,9 @@
     </w:p>
     <w:p>
       <w:pPr>
-        <w:spacing w:line="240" w:lineRule="auto"/>
-        <w:contextualSpacing w:val="0"/>
-        <w:rPr>
-          <w:rFonts w:ascii="Times New Roman" w:cs="Times New Roman" w:eastAsia="Times New Roman" w:hAnsi="Times New Roman"/>
-          <w:b w:val="1"/>
-          <w:sz w:val="24"/>
-          <w:szCs w:val="24"/>
-        </w:rPr>
-      </w:pPr>
-      <w:r>
-        <w:rPr>
-          <w:rtl w:val="0"/>
-        </w:rPr>
-      </w:r>
-    </w:p>
-    <w:p>
-      <w:pPr>
-        <w:spacing w:line="240" w:lineRule="auto"/>
-        <w:contextualSpacing w:val="0"/>
+        <w:spacing w:before="200" w:line="240" w:lineRule="auto"/>
+        <w:contextualSpacing w:val="0"/>
+        <w:jc w:val="both"/>
         <w:rPr>
           <w:rFonts w:ascii="Times New Roman" w:cs="Times New Roman" w:eastAsia="Times New Roman" w:hAnsi="Times New Roman"/>
           <w:sz w:val="24"/>
@@ -2292,28 +1991,11 @@
     </w:p>
     <w:p>
       <w:pPr>
-        <w:spacing w:line="240" w:lineRule="auto"/>
-        <w:contextualSpacing w:val="0"/>
-        <w:rPr>
-          <w:rFonts w:ascii="Times New Roman" w:cs="Times New Roman" w:eastAsia="Times New Roman" w:hAnsi="Times New Roman"/>
-          <w:b w:val="1"/>
-          <w:sz w:val="24"/>
-          <w:szCs w:val="24"/>
-        </w:rPr>
-      </w:pPr>
-      <w:r>
-        <w:rPr>
-          <w:rtl w:val="0"/>
-        </w:rPr>
-      </w:r>
-    </w:p>
-    <w:p>
-      <w:pPr>
-        <w:spacing w:line="240" w:lineRule="auto"/>
-        <w:contextualSpacing w:val="0"/>
-        <w:rPr>
-          <w:rFonts w:ascii="Times New Roman" w:cs="Times New Roman" w:eastAsia="Times New Roman" w:hAnsi="Times New Roman"/>
-          <w:b w:val="1"/>
+        <w:spacing w:before="200" w:line="240" w:lineRule="auto"/>
+        <w:contextualSpacing w:val="0"/>
+        <w:jc w:val="both"/>
+        <w:rPr>
+          <w:rFonts w:ascii="Times New Roman" w:cs="Times New Roman" w:eastAsia="Times New Roman" w:hAnsi="Times New Roman"/>
           <w:sz w:val="24"/>
           <w:szCs w:val="24"/>
         </w:rPr>
@@ -2330,29 +2012,20 @@
         <w:tab/>
         <w:t xml:space="preserve">Social</w:t>
       </w:r>
-    </w:p>
-    <w:p>
-      <w:pPr>
-        <w:spacing w:line="240" w:lineRule="auto"/>
-        <w:contextualSpacing w:val="0"/>
-        <w:rPr>
-          <w:rFonts w:ascii="Times New Roman" w:cs="Times New Roman" w:eastAsia="Times New Roman" w:hAnsi="Times New Roman"/>
-          <w:sz w:val="24"/>
-          <w:szCs w:val="24"/>
-        </w:rPr>
-      </w:pPr>
-      <w:r>
-        <w:rPr>
-          <w:rtl w:val="0"/>
-        </w:rPr>
-      </w:r>
-    </w:p>
-    <w:p>
-      <w:pPr>
-        <w:spacing w:line="240" w:lineRule="auto"/>
-        <w:contextualSpacing w:val="0"/>
-        <w:rPr>
-          <w:rFonts w:ascii="Times New Roman" w:cs="Times New Roman" w:eastAsia="Times New Roman" w:hAnsi="Times New Roman"/>
+      <w:r>
+        <w:rPr>
+          <w:rtl w:val="0"/>
+        </w:rPr>
+      </w:r>
+    </w:p>
+    <w:p>
+      <w:pPr>
+        <w:spacing w:before="200" w:line="240" w:lineRule="auto"/>
+        <w:contextualSpacing w:val="0"/>
+        <w:jc w:val="both"/>
+        <w:rPr>
+          <w:rFonts w:ascii="Times New Roman" w:cs="Times New Roman" w:eastAsia="Times New Roman" w:hAnsi="Times New Roman"/>
+          <w:b w:val="1"/>
           <w:sz w:val="24"/>
           <w:szCs w:val="24"/>
         </w:rPr>
@@ -2374,28 +2047,11 @@
     </w:p>
     <w:p>
       <w:pPr>
-        <w:spacing w:line="240" w:lineRule="auto"/>
-        <w:contextualSpacing w:val="0"/>
-        <w:rPr>
-          <w:rFonts w:ascii="Times New Roman" w:cs="Times New Roman" w:eastAsia="Times New Roman" w:hAnsi="Times New Roman"/>
-          <w:b w:val="1"/>
-          <w:sz w:val="24"/>
-          <w:szCs w:val="24"/>
-        </w:rPr>
-      </w:pPr>
-      <w:r>
-        <w:rPr>
-          <w:rtl w:val="0"/>
-        </w:rPr>
-      </w:r>
-    </w:p>
-    <w:p>
-      <w:pPr>
-        <w:spacing w:line="240" w:lineRule="auto"/>
-        <w:contextualSpacing w:val="0"/>
-        <w:rPr>
-          <w:rFonts w:ascii="Times New Roman" w:cs="Times New Roman" w:eastAsia="Times New Roman" w:hAnsi="Times New Roman"/>
-          <w:b w:val="1"/>
+        <w:spacing w:before="200" w:line="240" w:lineRule="auto"/>
+        <w:contextualSpacing w:val="0"/>
+        <w:jc w:val="both"/>
+        <w:rPr>
+          <w:rFonts w:ascii="Times New Roman" w:cs="Times New Roman" w:eastAsia="Times New Roman" w:hAnsi="Times New Roman"/>
           <w:sz w:val="24"/>
           <w:szCs w:val="24"/>
         </w:rPr>
@@ -2412,27 +2068,17 @@
         <w:tab/>
         <w:t xml:space="preserve">Safety</w:t>
       </w:r>
-    </w:p>
-    <w:p>
-      <w:pPr>
-        <w:spacing w:line="240" w:lineRule="auto"/>
-        <w:contextualSpacing w:val="0"/>
-        <w:rPr>
-          <w:rFonts w:ascii="Times New Roman" w:cs="Times New Roman" w:eastAsia="Times New Roman" w:hAnsi="Times New Roman"/>
-          <w:sz w:val="24"/>
-          <w:szCs w:val="24"/>
-        </w:rPr>
-      </w:pPr>
-      <w:r>
-        <w:rPr>
-          <w:rtl w:val="0"/>
-        </w:rPr>
-      </w:r>
-    </w:p>
-    <w:p>
-      <w:pPr>
-        <w:spacing w:line="240" w:lineRule="auto"/>
-        <w:contextualSpacing w:val="0"/>
+      <w:r>
+        <w:rPr>
+          <w:rtl w:val="0"/>
+        </w:rPr>
+      </w:r>
+    </w:p>
+    <w:p>
+      <w:pPr>
+        <w:spacing w:before="200" w:line="240" w:lineRule="auto"/>
+        <w:contextualSpacing w:val="0"/>
+        <w:jc w:val="both"/>
         <w:rPr>
           <w:rFonts w:ascii="Times New Roman" w:cs="Times New Roman" w:eastAsia="Times New Roman" w:hAnsi="Times New Roman"/>
           <w:sz w:val="24"/>
@@ -2471,29 +2117,11 @@
     </w:p>
     <w:p>
       <w:pPr>
-        <w:spacing w:line="240" w:lineRule="auto"/>
-        <w:contextualSpacing w:val="0"/>
-        <w:rPr>
-          <w:rFonts w:ascii="Times New Roman" w:cs="Times New Roman" w:eastAsia="Times New Roman" w:hAnsi="Times New Roman"/>
-          <w:sz w:val="24"/>
-          <w:szCs w:val="24"/>
-        </w:rPr>
-      </w:pPr>
-      <w:bookmarkStart w:colFirst="0" w:colLast="0" w:name="_mxb7b1v42yq2" w:id="1"/>
-      <w:bookmarkEnd w:id="1"/>
-      <w:r>
-        <w:rPr>
-          <w:rtl w:val="0"/>
-        </w:rPr>
-      </w:r>
-    </w:p>
-    <w:p>
-      <w:pPr>
-        <w:spacing w:line="240" w:lineRule="auto"/>
-        <w:contextualSpacing w:val="0"/>
-        <w:rPr>
-          <w:rFonts w:ascii="Times New Roman" w:cs="Times New Roman" w:eastAsia="Times New Roman" w:hAnsi="Times New Roman"/>
-          <w:b w:val="1"/>
+        <w:spacing w:before="200" w:line="240" w:lineRule="auto"/>
+        <w:contextualSpacing w:val="0"/>
+        <w:jc w:val="both"/>
+        <w:rPr>
+          <w:rFonts w:ascii="Times New Roman" w:cs="Times New Roman" w:eastAsia="Times New Roman" w:hAnsi="Times New Roman"/>
           <w:sz w:val="24"/>
           <w:szCs w:val="24"/>
         </w:rPr>
@@ -2510,29 +2138,23 @@
         <w:tab/>
         <w:t xml:space="preserve">Appropriate Engineering Standards</w:t>
       </w:r>
-    </w:p>
-    <w:p>
-      <w:pPr>
-        <w:spacing w:after="200" w:line="276" w:lineRule="auto"/>
-        <w:contextualSpacing w:val="0"/>
-        <w:jc w:val="both"/>
-        <w:rPr>
-          <w:rFonts w:ascii="Times New Roman" w:cs="Times New Roman" w:eastAsia="Times New Roman" w:hAnsi="Times New Roman"/>
-          <w:sz w:val="24"/>
-          <w:szCs w:val="24"/>
-        </w:rPr>
-      </w:pPr>
-      <w:bookmarkStart w:colFirst="0" w:colLast="0" w:name="_gp14b4o4vr1" w:id="2"/>
-      <w:bookmarkEnd w:id="2"/>
-      <w:r>
-        <w:rPr>
-          <w:rFonts w:ascii="Times New Roman" w:cs="Times New Roman" w:eastAsia="Times New Roman" w:hAnsi="Times New Roman"/>
-          <w:sz w:val="24"/>
-          <w:szCs w:val="24"/>
-          <w:rtl w:val="0"/>
-        </w:rPr>
-        <w:br w:type="textWrapping"/>
-      </w:r>
+      <w:r>
+        <w:rPr>
+          <w:rtl w:val="0"/>
+        </w:rPr>
+      </w:r>
+    </w:p>
+    <w:p>
+      <w:pPr>
+        <w:spacing w:before="200" w:line="240" w:lineRule="auto"/>
+        <w:contextualSpacing w:val="0"/>
+        <w:jc w:val="both"/>
+        <w:rPr>
+          <w:rFonts w:ascii="Times New Roman" w:cs="Times New Roman" w:eastAsia="Times New Roman" w:hAnsi="Times New Roman"/>
+          <w:sz w:val="24"/>
+          <w:szCs w:val="24"/>
+        </w:rPr>
+      </w:pPr>
       <w:r>
         <w:rPr>
           <w:rFonts w:ascii="Times New Roman" w:cs="Times New Roman" w:eastAsia="Times New Roman" w:hAnsi="Times New Roman"/>
@@ -2554,18 +2176,18 @@
     </w:p>
     <w:p>
       <w:pPr>
-        <w:spacing w:after="200" w:line="276" w:lineRule="auto"/>
-        <w:contextualSpacing w:val="0"/>
-        <w:jc w:val="center"/>
-        <w:rPr>
-          <w:rFonts w:ascii="Times New Roman" w:cs="Times New Roman" w:eastAsia="Times New Roman" w:hAnsi="Times New Roman"/>
-          <w:b w:val="1"/>
-          <w:sz w:val="24"/>
-          <w:szCs w:val="24"/>
-        </w:rPr>
-      </w:pPr>
-      <w:bookmarkStart w:colFirst="0" w:colLast="0" w:name="_80vlsjj7bchz" w:id="3"/>
-      <w:bookmarkEnd w:id="3"/>
+        <w:spacing w:after="200" w:before="200" w:line="240" w:lineRule="auto"/>
+        <w:contextualSpacing w:val="0"/>
+        <w:jc w:val="both"/>
+        <w:rPr>
+          <w:rFonts w:ascii="Times New Roman" w:cs="Times New Roman" w:eastAsia="Times New Roman" w:hAnsi="Times New Roman"/>
+          <w:b w:val="1"/>
+          <w:sz w:val="24"/>
+          <w:szCs w:val="24"/>
+        </w:rPr>
+      </w:pPr>
+      <w:bookmarkStart w:colFirst="0" w:colLast="0" w:name="_80vlsjj7bchz" w:id="1"/>
+      <w:bookmarkEnd w:id="1"/>
       <w:r>
         <w:rPr>
           <w:rFonts w:ascii="Times New Roman" w:cs="Times New Roman" w:eastAsia="Times New Roman" w:hAnsi="Times New Roman"/>
@@ -2628,8 +2250,9 @@
           </w:tcPr>
           <w:p>
             <w:pPr>
-              <w:spacing w:line="276" w:lineRule="auto"/>
-              <w:contextualSpacing w:val="0"/>
+              <w:spacing w:before="200" w:line="240" w:lineRule="auto"/>
+              <w:contextualSpacing w:val="0"/>
+              <w:jc w:val="both"/>
               <w:rPr>
                 <w:rFonts w:ascii="Times New Roman" w:cs="Times New Roman" w:eastAsia="Times New Roman" w:hAnsi="Times New Roman"/>
                 <w:b w:val="1"/>
@@ -2637,8 +2260,8 @@
                 <w:szCs w:val="24"/>
               </w:rPr>
             </w:pPr>
-            <w:bookmarkStart w:colFirst="0" w:colLast="0" w:name="_46prtte9gppr" w:id="4"/>
-            <w:bookmarkEnd w:id="4"/>
+            <w:bookmarkStart w:colFirst="0" w:colLast="0" w:name="_46prtte9gppr" w:id="2"/>
+            <w:bookmarkEnd w:id="2"/>
             <w:r>
               <w:rPr>
                 <w:rFonts w:ascii="Times New Roman" w:cs="Times New Roman" w:eastAsia="Times New Roman" w:hAnsi="Times New Roman"/>
@@ -2669,8 +2292,9 @@
           </w:tcPr>
           <w:p>
             <w:pPr>
-              <w:spacing w:line="276" w:lineRule="auto"/>
-              <w:contextualSpacing w:val="0"/>
+              <w:spacing w:before="200" w:line="240" w:lineRule="auto"/>
+              <w:contextualSpacing w:val="0"/>
+              <w:jc w:val="both"/>
               <w:rPr>
                 <w:rFonts w:ascii="Times New Roman" w:cs="Times New Roman" w:eastAsia="Times New Roman" w:hAnsi="Times New Roman"/>
                 <w:b w:val="1"/>
@@ -2678,8 +2302,8 @@
                 <w:szCs w:val="24"/>
               </w:rPr>
             </w:pPr>
-            <w:bookmarkStart w:colFirst="0" w:colLast="0" w:name="_46prtte9gppr" w:id="4"/>
-            <w:bookmarkEnd w:id="4"/>
+            <w:bookmarkStart w:colFirst="0" w:colLast="0" w:name="_46prtte9gppr" w:id="2"/>
+            <w:bookmarkEnd w:id="2"/>
             <w:r>
               <w:rPr>
                 <w:rFonts w:ascii="Times New Roman" w:cs="Times New Roman" w:eastAsia="Times New Roman" w:hAnsi="Times New Roman"/>
@@ -2710,8 +2334,9 @@
           </w:tcPr>
           <w:p>
             <w:pPr>
-              <w:spacing w:line="276" w:lineRule="auto"/>
-              <w:contextualSpacing w:val="0"/>
+              <w:spacing w:before="200" w:line="240" w:lineRule="auto"/>
+              <w:contextualSpacing w:val="0"/>
+              <w:jc w:val="both"/>
               <w:rPr>
                 <w:rFonts w:ascii="Times New Roman" w:cs="Times New Roman" w:eastAsia="Times New Roman" w:hAnsi="Times New Roman"/>
                 <w:b w:val="1"/>
@@ -2719,8 +2344,8 @@
                 <w:szCs w:val="24"/>
               </w:rPr>
             </w:pPr>
-            <w:bookmarkStart w:colFirst="0" w:colLast="0" w:name="_46prtte9gppr" w:id="4"/>
-            <w:bookmarkEnd w:id="4"/>
+            <w:bookmarkStart w:colFirst="0" w:colLast="0" w:name="_46prtte9gppr" w:id="2"/>
+            <w:bookmarkEnd w:id="2"/>
             <w:r>
               <w:rPr>
                 <w:rFonts w:ascii="Times New Roman" w:cs="Times New Roman" w:eastAsia="Times New Roman" w:hAnsi="Times New Roman"/>
@@ -2757,8 +2382,9 @@
           <w:p>
             <w:pPr>
               <w:widowControl w:val="0"/>
-              <w:spacing w:line="240" w:lineRule="auto"/>
-              <w:contextualSpacing w:val="0"/>
+              <w:spacing w:before="200" w:line="240" w:lineRule="auto"/>
+              <w:contextualSpacing w:val="0"/>
+              <w:jc w:val="both"/>
               <w:rPr>
                 <w:rFonts w:ascii="Times New Roman" w:cs="Times New Roman" w:eastAsia="Times New Roman" w:hAnsi="Times New Roman"/>
                 <w:sz w:val="24"/>
@@ -2794,16 +2420,17 @@
           </w:tcPr>
           <w:p>
             <w:pPr>
-              <w:spacing w:line="276" w:lineRule="auto"/>
-              <w:contextualSpacing w:val="0"/>
-              <w:rPr>
-                <w:rFonts w:ascii="Times New Roman" w:cs="Times New Roman" w:eastAsia="Times New Roman" w:hAnsi="Times New Roman"/>
-                <w:sz w:val="24"/>
-                <w:szCs w:val="24"/>
-              </w:rPr>
-            </w:pPr>
-            <w:bookmarkStart w:colFirst="0" w:colLast="0" w:name="_46prtte9gppr" w:id="4"/>
-            <w:bookmarkEnd w:id="4"/>
+              <w:spacing w:before="200" w:line="240" w:lineRule="auto"/>
+              <w:contextualSpacing w:val="0"/>
+              <w:jc w:val="both"/>
+              <w:rPr>
+                <w:rFonts w:ascii="Times New Roman" w:cs="Times New Roman" w:eastAsia="Times New Roman" w:hAnsi="Times New Roman"/>
+                <w:sz w:val="24"/>
+                <w:szCs w:val="24"/>
+              </w:rPr>
+            </w:pPr>
+            <w:bookmarkStart w:colFirst="0" w:colLast="0" w:name="_46prtte9gppr" w:id="2"/>
+            <w:bookmarkEnd w:id="2"/>
             <w:r>
               <w:rPr>
                 <w:rFonts w:ascii="Times New Roman" w:cs="Times New Roman" w:eastAsia="Times New Roman" w:hAnsi="Times New Roman"/>
@@ -2833,16 +2460,17 @@
           </w:tcPr>
           <w:p>
             <w:pPr>
-              <w:spacing w:line="276" w:lineRule="auto"/>
-              <w:contextualSpacing w:val="0"/>
-              <w:rPr>
-                <w:rFonts w:ascii="Times New Roman" w:cs="Times New Roman" w:eastAsia="Times New Roman" w:hAnsi="Times New Roman"/>
-                <w:sz w:val="24"/>
-                <w:szCs w:val="24"/>
-              </w:rPr>
-            </w:pPr>
-            <w:bookmarkStart w:colFirst="0" w:colLast="0" w:name="_46prtte9gppr" w:id="4"/>
-            <w:bookmarkEnd w:id="4"/>
+              <w:spacing w:before="200" w:line="240" w:lineRule="auto"/>
+              <w:contextualSpacing w:val="0"/>
+              <w:jc w:val="both"/>
+              <w:rPr>
+                <w:rFonts w:ascii="Times New Roman" w:cs="Times New Roman" w:eastAsia="Times New Roman" w:hAnsi="Times New Roman"/>
+                <w:sz w:val="24"/>
+                <w:szCs w:val="24"/>
+              </w:rPr>
+            </w:pPr>
+            <w:bookmarkStart w:colFirst="0" w:colLast="0" w:name="_46prtte9gppr" w:id="2"/>
+            <w:bookmarkEnd w:id="2"/>
             <w:r>
               <w:rPr>
                 <w:rFonts w:ascii="Times New Roman" w:cs="Times New Roman" w:eastAsia="Times New Roman" w:hAnsi="Times New Roman"/>
@@ -2896,8 +2524,9 @@
           <w:p>
             <w:pPr>
               <w:widowControl w:val="0"/>
-              <w:spacing w:line="240" w:lineRule="auto"/>
-              <w:contextualSpacing w:val="0"/>
+              <w:spacing w:before="200" w:line="240" w:lineRule="auto"/>
+              <w:contextualSpacing w:val="0"/>
+              <w:jc w:val="both"/>
               <w:rPr>
                 <w:rFonts w:ascii="Times New Roman" w:cs="Times New Roman" w:eastAsia="Times New Roman" w:hAnsi="Times New Roman"/>
                 <w:color w:val="333333"/>
@@ -2940,16 +2569,17 @@
           </w:tcPr>
           <w:p>
             <w:pPr>
-              <w:spacing w:line="276" w:lineRule="auto"/>
-              <w:contextualSpacing w:val="0"/>
-              <w:rPr>
-                <w:rFonts w:ascii="Times New Roman" w:cs="Times New Roman" w:eastAsia="Times New Roman" w:hAnsi="Times New Roman"/>
-                <w:sz w:val="24"/>
-                <w:szCs w:val="24"/>
-              </w:rPr>
-            </w:pPr>
-            <w:bookmarkStart w:colFirst="0" w:colLast="0" w:name="_46prtte9gppr" w:id="4"/>
-            <w:bookmarkEnd w:id="4"/>
+              <w:spacing w:before="200" w:line="240" w:lineRule="auto"/>
+              <w:contextualSpacing w:val="0"/>
+              <w:jc w:val="both"/>
+              <w:rPr>
+                <w:rFonts w:ascii="Times New Roman" w:cs="Times New Roman" w:eastAsia="Times New Roman" w:hAnsi="Times New Roman"/>
+                <w:sz w:val="24"/>
+                <w:szCs w:val="24"/>
+              </w:rPr>
+            </w:pPr>
+            <w:bookmarkStart w:colFirst="0" w:colLast="0" w:name="_46prtte9gppr" w:id="2"/>
+            <w:bookmarkEnd w:id="2"/>
             <w:r>
               <w:rPr>
                 <w:rFonts w:ascii="Times New Roman" w:cs="Times New Roman" w:eastAsia="Times New Roman" w:hAnsi="Times New Roman"/>
@@ -2981,16 +2611,17 @@
           </w:tcPr>
           <w:p>
             <w:pPr>
-              <w:spacing w:line="276" w:lineRule="auto"/>
-              <w:contextualSpacing w:val="0"/>
-              <w:rPr>
-                <w:rFonts w:ascii="Times New Roman" w:cs="Times New Roman" w:eastAsia="Times New Roman" w:hAnsi="Times New Roman"/>
-                <w:sz w:val="24"/>
-                <w:szCs w:val="24"/>
-              </w:rPr>
-            </w:pPr>
-            <w:bookmarkStart w:colFirst="0" w:colLast="0" w:name="_46prtte9gppr" w:id="4"/>
-            <w:bookmarkEnd w:id="4"/>
+              <w:spacing w:before="200" w:line="240" w:lineRule="auto"/>
+              <w:contextualSpacing w:val="0"/>
+              <w:jc w:val="both"/>
+              <w:rPr>
+                <w:rFonts w:ascii="Times New Roman" w:cs="Times New Roman" w:eastAsia="Times New Roman" w:hAnsi="Times New Roman"/>
+                <w:sz w:val="24"/>
+                <w:szCs w:val="24"/>
+              </w:rPr>
+            </w:pPr>
+            <w:bookmarkStart w:colFirst="0" w:colLast="0" w:name="_46prtte9gppr" w:id="2"/>
+            <w:bookmarkEnd w:id="2"/>
             <w:r>
               <w:rPr>
                 <w:rFonts w:ascii="Times New Roman" w:cs="Times New Roman" w:eastAsia="Times New Roman" w:hAnsi="Times New Roman"/>
@@ -3006,34 +2637,124 @@
     </w:tbl>
     <w:p>
       <w:pPr>
-        <w:spacing w:line="240" w:lineRule="auto"/>
-        <w:contextualSpacing w:val="0"/>
-        <w:rPr>
-          <w:rFonts w:ascii="Times New Roman" w:cs="Times New Roman" w:eastAsia="Times New Roman" w:hAnsi="Times New Roman"/>
-          <w:sz w:val="24"/>
-          <w:szCs w:val="24"/>
-        </w:rPr>
-      </w:pPr>
-      <w:bookmarkStart w:colFirst="0" w:colLast="0" w:name="_5pa2u8y9j6bu" w:id="5"/>
+        <w:spacing w:before="200" w:line="240" w:lineRule="auto"/>
+        <w:contextualSpacing w:val="0"/>
+        <w:jc w:val="both"/>
+        <w:rPr>
+          <w:rFonts w:ascii="Times New Roman" w:cs="Times New Roman" w:eastAsia="Times New Roman" w:hAnsi="Times New Roman"/>
+          <w:sz w:val="24"/>
+          <w:szCs w:val="24"/>
+        </w:rPr>
+      </w:pPr>
+      <w:bookmarkStart w:colFirst="0" w:colLast="0" w:name="_5pa2u8y9j6bu" w:id="3"/>
+      <w:bookmarkEnd w:id="3"/>
+      <w:r>
+        <w:rPr>
+          <w:rtl w:val="0"/>
+        </w:rPr>
+      </w:r>
+    </w:p>
+    <w:p>
+      <w:pPr>
+        <w:spacing w:before="200" w:line="240" w:lineRule="auto"/>
+        <w:contextualSpacing w:val="0"/>
+        <w:jc w:val="both"/>
+        <w:rPr>
+          <w:rFonts w:ascii="Times New Roman" w:cs="Times New Roman" w:eastAsia="Times New Roman" w:hAnsi="Times New Roman"/>
+          <w:sz w:val="24"/>
+          <w:szCs w:val="24"/>
+        </w:rPr>
+      </w:pPr>
+      <w:bookmarkStart w:colFirst="0" w:colLast="0" w:name="_qp4cv1myb0w4" w:id="4"/>
+      <w:bookmarkEnd w:id="4"/>
+      <w:r>
+        <w:rPr>
+          <w:rFonts w:ascii="Times New Roman" w:cs="Times New Roman" w:eastAsia="Times New Roman" w:hAnsi="Times New Roman"/>
+          <w:b w:val="1"/>
+          <w:sz w:val="24"/>
+          <w:szCs w:val="24"/>
+          <w:rtl w:val="0"/>
+        </w:rPr>
+        <w:t xml:space="preserve">2.3.1 ASTM C1055</w:t>
+      </w:r>
+      <w:r>
+        <w:rPr>
+          <w:rtl w:val="0"/>
+        </w:rPr>
+      </w:r>
+    </w:p>
+    <w:p>
+      <w:pPr>
+        <w:spacing w:before="200" w:line="240" w:lineRule="auto"/>
+        <w:contextualSpacing w:val="0"/>
+        <w:jc w:val="both"/>
+        <w:rPr>
+          <w:rFonts w:ascii="Times New Roman" w:cs="Times New Roman" w:eastAsia="Times New Roman" w:hAnsi="Times New Roman"/>
+          <w:sz w:val="24"/>
+          <w:szCs w:val="24"/>
+        </w:rPr>
+      </w:pPr>
+      <w:bookmarkStart w:colFirst="0" w:colLast="0" w:name="_7gr94r1xxnuw" w:id="5"/>
       <w:bookmarkEnd w:id="5"/>
       <w:r>
         <w:rPr>
-          <w:rtl w:val="0"/>
-        </w:rPr>
-      </w:r>
-    </w:p>
-    <w:p>
-      <w:pPr>
-        <w:spacing w:line="240" w:lineRule="auto"/>
-        <w:contextualSpacing w:val="0"/>
-        <w:rPr>
-          <w:rFonts w:ascii="Times New Roman" w:cs="Times New Roman" w:eastAsia="Times New Roman" w:hAnsi="Times New Roman"/>
-          <w:b w:val="1"/>
-          <w:sz w:val="24"/>
-          <w:szCs w:val="24"/>
-        </w:rPr>
-      </w:pPr>
-      <w:bookmarkStart w:colFirst="0" w:colLast="0" w:name="_qp4cv1myb0w4" w:id="6"/>
+          <w:rFonts w:ascii="Times New Roman" w:cs="Times New Roman" w:eastAsia="Times New Roman" w:hAnsi="Times New Roman"/>
+          <w:sz w:val="24"/>
+          <w:szCs w:val="24"/>
+          <w:rtl w:val="0"/>
+        </w:rPr>
+        <w:t xml:space="preserve">IntelliRoast must comply with ASTM standards to determine acceptable operating conditions for heated systems. ASTM C1055 recommends the maximum injury level is causing first degree burns on the average subject [1], and this is caused by temporary exposure to a surface temperature of </w:t>
+      </w:r>
+      <w:r>
+        <w:rPr>
+          <w:rFonts w:ascii="Times New Roman" w:cs="Times New Roman" w:eastAsia="Times New Roman" w:hAnsi="Times New Roman"/>
+          <w:sz w:val="24"/>
+          <w:szCs w:val="24"/>
+          <w:rtl w:val="0"/>
+        </w:rPr>
+        <w:t xml:space="preserve">70°C</w:t>
+      </w:r>
+      <w:r>
+        <w:rPr>
+          <w:rFonts w:ascii="Times New Roman" w:cs="Times New Roman" w:eastAsia="Times New Roman" w:hAnsi="Times New Roman"/>
+          <w:sz w:val="24"/>
+          <w:szCs w:val="24"/>
+          <w:rtl w:val="0"/>
+        </w:rPr>
+        <w:t xml:space="preserve">. The maximum surface temperature of 6</w:t>
+      </w:r>
+      <w:r>
+        <w:rPr>
+          <w:rFonts w:ascii="Times New Roman" w:cs="Times New Roman" w:eastAsia="Times New Roman" w:hAnsi="Times New Roman"/>
+          <w:sz w:val="24"/>
+          <w:szCs w:val="24"/>
+          <w:rtl w:val="0"/>
+        </w:rPr>
+        <w:t xml:space="preserve">0°C</w:t>
+      </w:r>
+      <w:r>
+        <w:rPr>
+          <w:rFonts w:ascii="Times New Roman" w:cs="Times New Roman" w:eastAsia="Times New Roman" w:hAnsi="Times New Roman"/>
+          <w:sz w:val="24"/>
+          <w:szCs w:val="24"/>
+          <w:rtl w:val="0"/>
+        </w:rPr>
+        <w:t xml:space="preserve"> ensures IntelliRoast abides by ASTM C1055 standards and further reduces first-degree burn risk.</w:t>
+      </w:r>
+    </w:p>
+    <w:p>
+      <w:pPr>
+        <w:spacing w:before="200" w:line="240" w:lineRule="auto"/>
+        <w:contextualSpacing w:val="0"/>
+        <w:jc w:val="both"/>
+        <w:rPr>
+          <w:rFonts w:ascii="Times New Roman" w:cs="Times New Roman" w:eastAsia="Times New Roman" w:hAnsi="Times New Roman"/>
+          <w:b w:val="1"/>
+          <w:sz w:val="24"/>
+          <w:szCs w:val="24"/>
+        </w:rPr>
+      </w:pPr>
+      <w:bookmarkStart w:colFirst="0" w:colLast="0" w:name="_zh3eviq8p7hw" w:id="6"/>
       <w:bookmarkEnd w:id="6"/>
       <w:r>
         <w:rPr>
@@ -3043,159 +2764,24 @@
           <w:szCs w:val="24"/>
           <w:rtl w:val="0"/>
         </w:rPr>
-        <w:t xml:space="preserve">2.3.1 ASTM C1055</w:t>
-      </w:r>
-    </w:p>
-    <w:p>
-      <w:pPr>
-        <w:spacing w:line="240" w:lineRule="auto"/>
-        <w:contextualSpacing w:val="0"/>
-        <w:rPr>
-          <w:rFonts w:ascii="Times New Roman" w:cs="Times New Roman" w:eastAsia="Times New Roman" w:hAnsi="Times New Roman"/>
-          <w:sz w:val="24"/>
-          <w:szCs w:val="24"/>
-        </w:rPr>
-      </w:pPr>
-      <w:bookmarkStart w:colFirst="0" w:colLast="0" w:name="_7h4khmq6vtn7" w:id="7"/>
+        <w:t xml:space="preserve">2.3.2 IEC-60529</w:t>
+      </w:r>
+    </w:p>
+    <w:p>
+      <w:pPr>
+        <w:spacing w:before="200" w:line="240" w:lineRule="auto"/>
+        <w:contextualSpacing w:val="0"/>
+        <w:jc w:val="both"/>
+        <w:rPr>
+          <w:rFonts w:ascii="Times New Roman" w:cs="Times New Roman" w:eastAsia="Times New Roman" w:hAnsi="Times New Roman"/>
+          <w:sz w:val="24"/>
+          <w:szCs w:val="24"/>
+        </w:rPr>
+      </w:pPr>
+      <w:bookmarkStart w:colFirst="0" w:colLast="0" w:name="_sn2svmhrv7q2" w:id="7"/>
       <w:bookmarkEnd w:id="7"/>
       <w:r>
         <w:rPr>
-          <w:rtl w:val="0"/>
-        </w:rPr>
-      </w:r>
-    </w:p>
-    <w:p>
-      <w:pPr>
-        <w:spacing w:line="240" w:lineRule="auto"/>
-        <w:contextualSpacing w:val="0"/>
-        <w:rPr>
-          <w:rFonts w:ascii="Times New Roman" w:cs="Times New Roman" w:eastAsia="Times New Roman" w:hAnsi="Times New Roman"/>
-          <w:sz w:val="24"/>
-          <w:szCs w:val="24"/>
-        </w:rPr>
-      </w:pPr>
-      <w:bookmarkStart w:colFirst="0" w:colLast="0" w:name="_7gr94r1xxnuw" w:id="8"/>
-      <w:bookmarkEnd w:id="8"/>
-      <w:r>
-        <w:rPr>
-          <w:rFonts w:ascii="Times New Roman" w:cs="Times New Roman" w:eastAsia="Times New Roman" w:hAnsi="Times New Roman"/>
-          <w:sz w:val="24"/>
-          <w:szCs w:val="24"/>
-          <w:rtl w:val="0"/>
-        </w:rPr>
-        <w:t xml:space="preserve">IntelliRoast must comply with ASTM standards to determine acceptable operating conditions for heated systems. ASTM C1055 recommends the maximum injury level is causing first degree burns on the average subject [1], and this is caused by temporary exposure to a surface temperature of </w:t>
-      </w:r>
-      <w:r>
-        <w:rPr>
-          <w:rFonts w:ascii="Times New Roman" w:cs="Times New Roman" w:eastAsia="Times New Roman" w:hAnsi="Times New Roman"/>
-          <w:sz w:val="24"/>
-          <w:szCs w:val="24"/>
-          <w:rtl w:val="0"/>
-        </w:rPr>
-        <w:t xml:space="preserve">70°C</w:t>
-      </w:r>
-      <w:r>
-        <w:rPr>
-          <w:rFonts w:ascii="Times New Roman" w:cs="Times New Roman" w:eastAsia="Times New Roman" w:hAnsi="Times New Roman"/>
-          <w:sz w:val="24"/>
-          <w:szCs w:val="24"/>
-          <w:rtl w:val="0"/>
-        </w:rPr>
-        <w:t xml:space="preserve">. The maximum surface temperature of 6</w:t>
-      </w:r>
-      <w:r>
-        <w:rPr>
-          <w:rFonts w:ascii="Times New Roman" w:cs="Times New Roman" w:eastAsia="Times New Roman" w:hAnsi="Times New Roman"/>
-          <w:sz w:val="24"/>
-          <w:szCs w:val="24"/>
-          <w:rtl w:val="0"/>
-        </w:rPr>
-        <w:t xml:space="preserve">0°C</w:t>
-      </w:r>
-      <w:r>
-        <w:rPr>
-          <w:rFonts w:ascii="Times New Roman" w:cs="Times New Roman" w:eastAsia="Times New Roman" w:hAnsi="Times New Roman"/>
-          <w:sz w:val="24"/>
-          <w:szCs w:val="24"/>
-          <w:rtl w:val="0"/>
-        </w:rPr>
-        <w:t xml:space="preserve"> ensures IntelliRoast abides by ASTM C1055 standards and further reduces first-degree burn risk.</w:t>
-      </w:r>
-    </w:p>
-    <w:p>
-      <w:pPr>
-        <w:spacing w:line="240" w:lineRule="auto"/>
-        <w:contextualSpacing w:val="0"/>
-        <w:rPr>
-          <w:rFonts w:ascii="Times New Roman" w:cs="Times New Roman" w:eastAsia="Times New Roman" w:hAnsi="Times New Roman"/>
-          <w:sz w:val="24"/>
-          <w:szCs w:val="24"/>
-        </w:rPr>
-      </w:pPr>
-      <w:bookmarkStart w:colFirst="0" w:colLast="0" w:name="_8lmvx27zs130" w:id="9"/>
-      <w:bookmarkEnd w:id="9"/>
-      <w:r>
-        <w:rPr>
-          <w:rtl w:val="0"/>
-        </w:rPr>
-      </w:r>
-    </w:p>
-    <w:p>
-      <w:pPr>
-        <w:spacing w:line="240" w:lineRule="auto"/>
-        <w:contextualSpacing w:val="0"/>
-        <w:rPr>
-          <w:rFonts w:ascii="Times New Roman" w:cs="Times New Roman" w:eastAsia="Times New Roman" w:hAnsi="Times New Roman"/>
-          <w:b w:val="1"/>
-          <w:sz w:val="24"/>
-          <w:szCs w:val="24"/>
-        </w:rPr>
-      </w:pPr>
-      <w:bookmarkStart w:colFirst="0" w:colLast="0" w:name="_zh3eviq8p7hw" w:id="10"/>
-      <w:bookmarkEnd w:id="10"/>
-      <w:r>
-        <w:rPr>
-          <w:rFonts w:ascii="Times New Roman" w:cs="Times New Roman" w:eastAsia="Times New Roman" w:hAnsi="Times New Roman"/>
-          <w:b w:val="1"/>
-          <w:sz w:val="24"/>
-          <w:szCs w:val="24"/>
-          <w:rtl w:val="0"/>
-        </w:rPr>
-        <w:t xml:space="preserve">2.3.2 IEC-60529</w:t>
-      </w:r>
-    </w:p>
-    <w:p>
-      <w:pPr>
-        <w:spacing w:line="240" w:lineRule="auto"/>
-        <w:contextualSpacing w:val="0"/>
-        <w:rPr>
-          <w:rFonts w:ascii="Times New Roman" w:cs="Times New Roman" w:eastAsia="Times New Roman" w:hAnsi="Times New Roman"/>
-          <w:sz w:val="24"/>
-          <w:szCs w:val="24"/>
-        </w:rPr>
-      </w:pPr>
-      <w:bookmarkStart w:colFirst="0" w:colLast="0" w:name="_19aglisf0cwy" w:id="11"/>
-      <w:bookmarkEnd w:id="11"/>
-      <w:r>
-        <w:rPr>
-          <w:rtl w:val="0"/>
-        </w:rPr>
-      </w:r>
-    </w:p>
-    <w:p>
-      <w:pPr>
-        <w:spacing w:line="240" w:lineRule="auto"/>
-        <w:contextualSpacing w:val="0"/>
-        <w:rPr>
-          <w:rFonts w:ascii="Times New Roman" w:cs="Times New Roman" w:eastAsia="Times New Roman" w:hAnsi="Times New Roman"/>
-          <w:sz w:val="24"/>
-          <w:szCs w:val="24"/>
-        </w:rPr>
-      </w:pPr>
-      <w:bookmarkStart w:colFirst="0" w:colLast="0" w:name="_sn2svmhrv7q2" w:id="12"/>
-      <w:bookmarkEnd w:id="12"/>
-      <w:r>
-        <w:rPr>
           <w:rFonts w:ascii="Times New Roman" w:cs="Times New Roman" w:eastAsia="Times New Roman" w:hAnsi="Times New Roman"/>
           <w:sz w:val="24"/>
           <w:szCs w:val="24"/>
@@ -3206,16 +2792,16 @@
     </w:p>
     <w:p>
       <w:pPr>
-        <w:spacing w:line="240" w:lineRule="auto"/>
-        <w:contextualSpacing w:val="0"/>
-        <w:rPr>
-          <w:rFonts w:ascii="Times New Roman" w:cs="Times New Roman" w:eastAsia="Times New Roman" w:hAnsi="Times New Roman"/>
-          <w:sz w:val="24"/>
-          <w:szCs w:val="24"/>
-        </w:rPr>
-      </w:pPr>
-      <w:bookmarkStart w:colFirst="0" w:colLast="0" w:name="_bqqkkgwu0oep" w:id="13"/>
-      <w:bookmarkEnd w:id="13"/>
+        <w:spacing w:before="200" w:line="240" w:lineRule="auto"/>
+        <w:contextualSpacing w:val="0"/>
+        <w:jc w:val="both"/>
+        <w:rPr>
+          <w:rFonts w:ascii="Times New Roman" w:cs="Times New Roman" w:eastAsia="Times New Roman" w:hAnsi="Times New Roman"/>
+          <w:b w:val="1"/>
+          <w:sz w:val="24"/>
+          <w:szCs w:val="24"/>
+        </w:rPr>
+      </w:pPr>
       <w:r>
         <w:br w:type="page"/>
       </w:r>
@@ -3227,24 +2813,9 @@
     </w:p>
     <w:p>
       <w:pPr>
-        <w:spacing w:line="240" w:lineRule="auto"/>
-        <w:contextualSpacing w:val="0"/>
-        <w:rPr>
-          <w:rFonts w:ascii="Times New Roman" w:cs="Times New Roman" w:eastAsia="Times New Roman" w:hAnsi="Times New Roman"/>
-          <w:sz w:val="24"/>
-          <w:szCs w:val="24"/>
-        </w:rPr>
-      </w:pPr>
-      <w:r>
-        <w:rPr>
-          <w:rtl w:val="0"/>
-        </w:rPr>
-      </w:r>
-    </w:p>
-    <w:p>
-      <w:pPr>
-        <w:spacing w:line="240" w:lineRule="auto"/>
-        <w:contextualSpacing w:val="0"/>
+        <w:spacing w:before="200" w:line="240" w:lineRule="auto"/>
+        <w:contextualSpacing w:val="0"/>
+        <w:jc w:val="both"/>
         <w:rPr>
           <w:rFonts w:ascii="Times New Roman" w:cs="Times New Roman" w:eastAsia="Times New Roman" w:hAnsi="Times New Roman"/>
           <w:b w:val="1"/>
@@ -3265,27 +2836,11 @@
     </w:p>
     <w:p>
       <w:pPr>
-        <w:spacing w:line="240" w:lineRule="auto"/>
-        <w:contextualSpacing w:val="0"/>
-        <w:rPr>
-          <w:rFonts w:ascii="Times New Roman" w:cs="Times New Roman" w:eastAsia="Times New Roman" w:hAnsi="Times New Roman"/>
-          <w:b w:val="1"/>
-          <w:sz w:val="24"/>
-          <w:szCs w:val="24"/>
-        </w:rPr>
-      </w:pPr>
-      <w:r>
-        <w:rPr>
-          <w:rtl w:val="0"/>
-        </w:rPr>
-      </w:r>
-    </w:p>
-    <w:p>
-      <w:pPr>
-        <w:spacing w:line="240" w:lineRule="auto"/>
-        <w:contextualSpacing w:val="0"/>
-        <w:rPr>
-          <w:rFonts w:ascii="Times New Roman" w:cs="Times New Roman" w:eastAsia="Times New Roman" w:hAnsi="Times New Roman"/>
+        <w:spacing w:before="200" w:line="240" w:lineRule="auto"/>
+        <w:contextualSpacing w:val="0"/>
+        <w:rPr>
+          <w:rFonts w:ascii="Times New Roman" w:cs="Times New Roman" w:eastAsia="Times New Roman" w:hAnsi="Times New Roman"/>
+          <w:b w:val="1"/>
           <w:sz w:val="24"/>
           <w:szCs w:val="24"/>
         </w:rPr>
@@ -3336,27 +2891,15 @@
         </w:rPr>
         <w:t xml:space="preserve">[Accessed 17 Sep. 2018].</w:t>
       </w:r>
-    </w:p>
-    <w:p>
-      <w:pPr>
-        <w:spacing w:line="240" w:lineRule="auto"/>
-        <w:contextualSpacing w:val="0"/>
-        <w:rPr>
-          <w:rFonts w:ascii="Times New Roman" w:cs="Times New Roman" w:eastAsia="Times New Roman" w:hAnsi="Times New Roman"/>
-          <w:b w:val="1"/>
-          <w:sz w:val="24"/>
-          <w:szCs w:val="24"/>
-        </w:rPr>
-      </w:pPr>
-      <w:r>
-        <w:rPr>
-          <w:rtl w:val="0"/>
-        </w:rPr>
-      </w:r>
-    </w:p>
-    <w:p>
-      <w:pPr>
-        <w:spacing w:line="240" w:lineRule="auto"/>
+      <w:r>
+        <w:rPr>
+          <w:rtl w:val="0"/>
+        </w:rPr>
+      </w:r>
+    </w:p>
+    <w:p>
+      <w:pPr>
+        <w:spacing w:before="200" w:line="240" w:lineRule="auto"/>
         <w:contextualSpacing w:val="0"/>
         <w:rPr>
           <w:rFonts w:ascii="Times New Roman" w:cs="Times New Roman" w:eastAsia="Times New Roman" w:hAnsi="Times New Roman"/>
@@ -3395,23 +2938,7 @@
     </w:p>
     <w:p>
       <w:pPr>
-        <w:spacing w:line="240" w:lineRule="auto"/>
-        <w:contextualSpacing w:val="0"/>
-        <w:rPr>
-          <w:rFonts w:ascii="Times New Roman" w:cs="Times New Roman" w:eastAsia="Times New Roman" w:hAnsi="Times New Roman"/>
-          <w:sz w:val="24"/>
-          <w:szCs w:val="24"/>
-        </w:rPr>
-      </w:pPr>
-      <w:r>
-        <w:rPr>
-          <w:rtl w:val="0"/>
-        </w:rPr>
-      </w:r>
-    </w:p>
-    <w:p>
-      <w:pPr>
-        <w:spacing w:line="240" w:lineRule="auto"/>
+        <w:spacing w:before="200" w:line="240" w:lineRule="auto"/>
         <w:contextualSpacing w:val="0"/>
         <w:rPr>
           <w:rFonts w:ascii="Times New Roman" w:cs="Times New Roman" w:eastAsia="Times New Roman" w:hAnsi="Times New Roman"/>
@@ -3439,31 +2966,7 @@
           <w:highlight w:val="white"/>
           <w:rtl w:val="0"/>
         </w:rPr>
-        <w:t xml:space="preserve">B. Lokker, T. Allison, Benz, Christine, S. Mutabuzi, Carlos, Graham, Bartek, Mark, Joel, </w:t>
-      </w:r>
-    </w:p>
-    <w:p>
-      <w:pPr>
-        <w:spacing w:line="240" w:lineRule="auto"/>
-        <w:contextualSpacing w:val="0"/>
-        <w:rPr>
-          <w:rFonts w:ascii="Times New Roman" w:cs="Times New Roman" w:eastAsia="Times New Roman" w:hAnsi="Times New Roman"/>
-          <w:color w:val="333333"/>
-          <w:sz w:val="24"/>
-          <w:szCs w:val="24"/>
-          <w:highlight w:val="white"/>
-        </w:rPr>
-      </w:pPr>
-      <w:r>
-        <w:rPr>
-          <w:rFonts w:ascii="Times New Roman" w:cs="Times New Roman" w:eastAsia="Times New Roman" w:hAnsi="Times New Roman"/>
-          <w:color w:val="333333"/>
-          <w:sz w:val="24"/>
-          <w:szCs w:val="24"/>
-          <w:highlight w:val="white"/>
-          <w:rtl w:val="0"/>
-        </w:rPr>
-        <w:t xml:space="preserve">Sravan, Robert, J. Miguel, Pam, Olufemi, David, Claire, National Online Coffee Distributor, Coffee Owl, Gayo Coffee, and Juan Miguel @Light Roast Coffee, “Coffee Roasts from Light to Dark,” </w:t>
+        <w:t xml:space="preserve">B. Lokker, T. Allison, Benz, Christine, S. Mutabuzi, Carlos, Graham, Bartek, Mark, Joel, Sravan, Robert, J. Miguel, Pam, Olufemi, David, Claire, National Online Coffee Distributor, Coffee Owl, Gayo Coffee, and Juan Miguel @Light Roast Coffee, “Coffee Roasts from Light to Dark,” </w:t>
       </w:r>
       <w:r>
         <w:rPr>
@@ -3490,7 +2993,7 @@
     </w:p>
     <w:p>
       <w:pPr>
-        <w:spacing w:line="240" w:lineRule="auto"/>
+        <w:spacing w:before="200" w:line="240" w:lineRule="auto"/>
         <w:contextualSpacing w:val="0"/>
         <w:rPr>
           <w:rFonts w:ascii="Times New Roman" w:cs="Times New Roman" w:eastAsia="Times New Roman" w:hAnsi="Times New Roman"/>
@@ -3502,29 +3005,11 @@
       </w:pPr>
       <w:r>
         <w:rPr>
-          <w:rtl w:val="0"/>
-        </w:rPr>
-      </w:r>
-    </w:p>
-    <w:p>
-      <w:pPr>
-        <w:spacing w:line="240" w:lineRule="auto"/>
-        <w:contextualSpacing w:val="0"/>
-        <w:rPr>
           <w:rFonts w:ascii="Times New Roman" w:cs="Times New Roman" w:eastAsia="Times New Roman" w:hAnsi="Times New Roman"/>
           <w:color w:val="333333"/>
           <w:sz w:val="24"/>
           <w:szCs w:val="24"/>
           <w:highlight w:val="white"/>
-        </w:rPr>
-      </w:pPr>
-      <w:r>
-        <w:rPr>
-          <w:rFonts w:ascii="Times New Roman" w:cs="Times New Roman" w:eastAsia="Times New Roman" w:hAnsi="Times New Roman"/>
-          <w:color w:val="333333"/>
-          <w:sz w:val="24"/>
-          <w:szCs w:val="24"/>
-          <w:highlight w:val="white"/>
           <w:rtl w:val="0"/>
         </w:rPr>
         <w:t xml:space="preserve">[4] Blackbearcoffee.com, “Coffee Brewing Ratio Chart” [Online]. Available: https://www.blackbearcoffee.com/resources/83. [Accessed: 24 Sep. 2018].</w:t>
@@ -3532,29 +3017,10 @@
     </w:p>
     <w:p>
       <w:pPr>
-        <w:spacing w:line="240" w:lineRule="auto"/>
-        <w:contextualSpacing w:val="0"/>
-        <w:rPr>
-          <w:rFonts w:ascii="Times New Roman" w:cs="Times New Roman" w:eastAsia="Times New Roman" w:hAnsi="Times New Roman"/>
-          <w:color w:val="333333"/>
-          <w:sz w:val="24"/>
-          <w:szCs w:val="24"/>
-          <w:highlight w:val="white"/>
-        </w:rPr>
-      </w:pPr>
-      <w:r>
-        <w:rPr>
-          <w:rtl w:val="0"/>
-        </w:rPr>
-      </w:r>
-    </w:p>
-    <w:p>
-      <w:pPr>
-        <w:spacing w:line="240" w:lineRule="auto"/>
-        <w:contextualSpacing w:val="0"/>
-        <w:rPr>
-          <w:rFonts w:ascii="Times New Roman" w:cs="Times New Roman" w:eastAsia="Times New Roman" w:hAnsi="Times New Roman"/>
-          <w:color w:val="333333"/>
+        <w:spacing w:before="200" w:line="240" w:lineRule="auto"/>
+        <w:contextualSpacing w:val="0"/>
+        <w:rPr>
+          <w:rFonts w:ascii="Times New Roman" w:cs="Times New Roman" w:eastAsia="Times New Roman" w:hAnsi="Times New Roman"/>
           <w:sz w:val="24"/>
           <w:szCs w:val="24"/>
         </w:rPr>
@@ -3601,26 +3067,15 @@
         </w:rPr>
         <w:t xml:space="preserve">. [Online]. Available: https://www.thespruce.com/average-kitchen-size-1822119. [Accessed: 24 Sep. 2018].</w:t>
       </w:r>
-    </w:p>
-    <w:p>
-      <w:pPr>
-        <w:spacing w:line="240" w:lineRule="auto"/>
-        <w:contextualSpacing w:val="0"/>
-        <w:rPr>
-          <w:rFonts w:ascii="Times New Roman" w:cs="Times New Roman" w:eastAsia="Times New Roman" w:hAnsi="Times New Roman"/>
-          <w:sz w:val="24"/>
-          <w:szCs w:val="24"/>
-        </w:rPr>
-      </w:pPr>
-      <w:r>
-        <w:rPr>
-          <w:rtl w:val="0"/>
-        </w:rPr>
-      </w:r>
-    </w:p>
-    <w:p>
-      <w:pPr>
-        <w:spacing w:line="240" w:lineRule="auto"/>
+      <w:r>
+        <w:rPr>
+          <w:rtl w:val="0"/>
+        </w:rPr>
+      </w:r>
+    </w:p>
+    <w:p>
+      <w:pPr>
+        <w:spacing w:before="200" w:line="240" w:lineRule="auto"/>
         <w:contextualSpacing w:val="0"/>
         <w:rPr>
           <w:rFonts w:ascii="Times New Roman" w:cs="Times New Roman" w:eastAsia="Times New Roman" w:hAnsi="Times New Roman"/>
@@ -3655,23 +3110,7 @@
     </w:p>
     <w:p>
       <w:pPr>
-        <w:spacing w:line="240" w:lineRule="auto"/>
-        <w:contextualSpacing w:val="0"/>
-        <w:rPr>
-          <w:rFonts w:ascii="Times New Roman" w:cs="Times New Roman" w:eastAsia="Times New Roman" w:hAnsi="Times New Roman"/>
-          <w:sz w:val="24"/>
-          <w:szCs w:val="24"/>
-        </w:rPr>
-      </w:pPr>
-      <w:r>
-        <w:rPr>
-          <w:rtl w:val="0"/>
-        </w:rPr>
-      </w:r>
-    </w:p>
-    <w:p>
-      <w:pPr>
-        <w:spacing w:line="240" w:lineRule="auto"/>
+        <w:spacing w:before="200" w:line="240" w:lineRule="auto"/>
         <w:contextualSpacing w:val="0"/>
         <w:rPr>
           <w:rFonts w:ascii="Times New Roman" w:cs="Times New Roman" w:eastAsia="Times New Roman" w:hAnsi="Times New Roman"/>
@@ -3727,24 +3166,26 @@
     </w:p>
     <w:p>
       <w:pPr>
-        <w:spacing w:line="240" w:lineRule="auto"/>
-        <w:contextualSpacing w:val="0"/>
-        <w:rPr>
-          <w:rFonts w:ascii="Times New Roman" w:cs="Times New Roman" w:eastAsia="Times New Roman" w:hAnsi="Times New Roman"/>
-          <w:sz w:val="24"/>
-          <w:szCs w:val="24"/>
-        </w:rPr>
-      </w:pPr>
-      <w:r>
-        <w:rPr>
-          <w:rtl w:val="0"/>
-        </w:rPr>
-      </w:r>
-    </w:p>
-    <w:p>
-      <w:pPr>
-        <w:spacing w:line="240" w:lineRule="auto"/>
-        <w:contextualSpacing w:val="0"/>
+        <w:spacing w:before="200" w:line="240" w:lineRule="auto"/>
+        <w:contextualSpacing w:val="0"/>
+        <w:jc w:val="both"/>
+        <w:rPr>
+          <w:rFonts w:ascii="Times New Roman" w:cs="Times New Roman" w:eastAsia="Times New Roman" w:hAnsi="Times New Roman"/>
+          <w:sz w:val="24"/>
+          <w:szCs w:val="24"/>
+        </w:rPr>
+      </w:pPr>
+      <w:r>
+        <w:rPr>
+          <w:rtl w:val="0"/>
+        </w:rPr>
+      </w:r>
+    </w:p>
+    <w:p>
+      <w:pPr>
+        <w:spacing w:before="200" w:line="240" w:lineRule="auto"/>
+        <w:contextualSpacing w:val="0"/>
+        <w:jc w:val="both"/>
         <w:rPr>
           <w:rFonts w:ascii="Times New Roman" w:cs="Times New Roman" w:eastAsia="Times New Roman" w:hAnsi="Times New Roman"/>
           <w:sz w:val="24"/>

</xml_diff>